<commit_message>
new improg kviz and prog bead2 wip
</commit_message>
<xml_diff>
--- a/szisarp/beadando_2/beadando2.docx
+++ b/szisarp/beadando_2/beadando2.docx
@@ -86,11 +86,17 @@
       <w:r>
         <w:t>Név:</w:t>
       </w:r>
+      <w:r>
+        <w:t xml:space="preserve"> Pályi Kristóf</w:t>
+      </w:r>
     </w:p>
     <w:p>
       <w:r>
         <w:t>Neptunkód:</w:t>
       </w:r>
+      <w:r>
+        <w:t xml:space="preserve"> Q9NL7W</w:t>
+      </w:r>
     </w:p>
     <w:p>
       <w:pPr>
@@ -102,7 +108,41 @@
     </w:p>
     <w:p>
       <w:r>
-        <w:t>&lt;feladatszöveg&gt;</w:t>
+        <w:drawing>
+          <wp:inline distT="0" distB="0" distL="0" distR="0" wp14:anchorId="00759147" wp14:editId="42C60FB9">
+            <wp:extent cx="6116320" cy="3871595"/>
+            <wp:effectExtent l="0" t="0" r="0" b="0"/>
+            <wp:docPr id="1730095542" name="Kép 1" descr="A képen szöveg, képernyőkép, Betűtípus, szám látható&#10;&#10;Automatikusan generált leírás"/>
+            <wp:cNvGraphicFramePr>
+              <a:graphicFrameLocks xmlns:a="http://schemas.openxmlformats.org/drawingml/2006/main" noChangeAspect="1"/>
+            </wp:cNvGraphicFramePr>
+            <a:graphic xmlns:a="http://schemas.openxmlformats.org/drawingml/2006/main">
+              <a:graphicData uri="http://schemas.openxmlformats.org/drawingml/2006/picture">
+                <pic:pic xmlns:pic="http://schemas.openxmlformats.org/drawingml/2006/picture">
+                  <pic:nvPicPr>
+                    <pic:cNvPr id="1730095542" name="Kép 1" descr="A képen szöveg, képernyőkép, Betűtípus, szám látható&#10;&#10;Automatikusan generált leírás"/>
+                    <pic:cNvPicPr/>
+                  </pic:nvPicPr>
+                  <pic:blipFill>
+                    <a:blip r:embed="rId8"/>
+                    <a:stretch>
+                      <a:fillRect/>
+                    </a:stretch>
+                  </pic:blipFill>
+                  <pic:spPr>
+                    <a:xfrm>
+                      <a:off x="0" y="0"/>
+                      <a:ext cx="6116320" cy="3871595"/>
+                    </a:xfrm>
+                    <a:prstGeom prst="rect">
+                      <a:avLst/>
+                    </a:prstGeom>
+                  </pic:spPr>
+                </pic:pic>
+              </a:graphicData>
+            </a:graphic>
+          </wp:inline>
+        </w:drawing>
       </w:r>
     </w:p>
     <w:p/>
@@ -247,7 +287,11 @@
           </w:tcPr>
           <w:p>
             <w:r>
-              <w:t>Itt megalkotva, vagy másolva más környezetből vagy kézzel írt megoldás fényképe</w:t>
+              <w:t xml:space="preserve">Itt megalkotva, vagy másolva más környezetből vagy kézzel írt megoldás </w:t>
+            </w:r>
+            <w:r>
+              <w:lastRenderedPageBreak/>
+              <w:t>fényképe</w:t>
             </w:r>
           </w:p>
         </w:tc>
@@ -262,6 +306,7 @@
               <w:pStyle w:val="Rsz"/>
             </w:pPr>
             <w:r>
+              <w:lastRenderedPageBreak/>
               <w:t>Sablon + forrásmegjelölés</w:t>
             </w:r>
           </w:p>
@@ -291,6 +336,9 @@
           <w:p/>
           <w:p>
             <w:r>
+              <w:rPr>
+                <w:noProof/>
+              </w:rPr>
               <w:drawing>
                 <wp:inline distT="0" distB="0" distL="0" distR="0" wp14:anchorId="337C8351" wp14:editId="4AC692EA">
                   <wp:extent cx="3860998" cy="2387723"/>
@@ -307,7 +355,7 @@
                           <pic:cNvPicPr/>
                         </pic:nvPicPr>
                         <pic:blipFill>
-                          <a:blip r:embed="rId8"/>
+                          <a:blip r:embed="rId9"/>
                           <a:stretch>
                             <a:fillRect/>
                           </a:stretch>
@@ -329,7 +377,7 @@
             </w:r>
           </w:p>
           <w:p>
-            <w:hyperlink r:id="rId9" w:history="1">
+            <w:hyperlink r:id="rId10" w:history="1">
               <w:r>
                 <w:rPr>
                   <w:rStyle w:val="Hiperhivatkozs"/>
@@ -345,6 +393,9 @@
           </w:p>
           <w:p>
             <w:r>
+              <w:rPr>
+                <w:noProof/>
+              </w:rPr>
               <w:drawing>
                 <wp:inline distT="0" distB="0" distL="0" distR="0" wp14:anchorId="13233AD5" wp14:editId="4994B953">
                   <wp:extent cx="3943553" cy="2330570"/>
@@ -361,7 +412,7 @@
                           <pic:cNvPicPr/>
                         </pic:nvPicPr>
                         <pic:blipFill>
-                          <a:blip r:embed="rId10"/>
+                          <a:blip r:embed="rId11"/>
                           <a:stretch>
                             <a:fillRect/>
                           </a:stretch>
@@ -383,7 +434,7 @@
             </w:r>
           </w:p>
           <w:p>
-            <w:hyperlink r:id="rId11" w:history="1">
+            <w:hyperlink r:id="rId12" w:history="1">
               <w:r>
                 <w:rPr>
                   <w:rStyle w:val="Hiperhivatkozs"/>
@@ -408,17 +459,12 @@
           </w:tcPr>
           <w:p>
             <w:r>
-              <w:lastRenderedPageBreak/>
               <w:t>Lehet képernyőkép vagy másolat az előadás anyagából.</w:t>
             </w:r>
           </w:p>
           <w:p>
             <w:r>
-              <w:t>Forrásmegjelölés: a forrásfájl neve (publikálás útvonala</w:t>
-            </w:r>
-            <w:r>
-              <w:lastRenderedPageBreak/>
-              <w:t>) és oldalszám/dia sorszáma.</w:t>
+              <w:t>Forrásmegjelölés: a forrásfájl neve (publikálás útvonala) és oldalszám/dia sorszáma.</w:t>
             </w:r>
           </w:p>
         </w:tc>
@@ -433,6 +479,7 @@
               <w:pStyle w:val="Rsz"/>
             </w:pPr>
             <w:r>
+              <w:lastRenderedPageBreak/>
               <w:t>Visszavezetési táblázat (m</w:t>
             </w:r>
             <w:r>
@@ -482,10 +529,7 @@
           </w:p>
           <w:p>
             <w:r>
-              <w:t xml:space="preserve">f(i) ~ </w:t>
-            </w:r>
-            <w:r>
-              <w:t>benneVan(i)</w:t>
+              <w:t>f(i) ~ benneVan(i)</w:t>
             </w:r>
           </w:p>
           <w:p/>
@@ -506,10 +550,7 @@
           </w:p>
           <w:p>
             <w:r>
-              <w:t xml:space="preserve">T(i) ~ </w:t>
-            </w:r>
-            <w:r>
-              <w:t>arak[i] = arak[i]</w:t>
+              <w:t>T(i) ~ arak[i] = arak[i]</w:t>
             </w:r>
           </w:p>
           <w:p/>
@@ -537,7 +578,6 @@
               <w:pStyle w:val="Rsz"/>
             </w:pPr>
             <w:r>
-              <w:lastRenderedPageBreak/>
               <w:t>Algoritmus</w:t>
             </w:r>
           </w:p>
@@ -572,6 +612,9 @@
           </w:tcPr>
           <w:p>
             <w:r>
+              <w:rPr>
+                <w:noProof/>
+              </w:rPr>
               <w:drawing>
                 <wp:inline distT="0" distB="0" distL="0" distR="0" wp14:anchorId="48F2F3A4" wp14:editId="2B79C79A">
                   <wp:extent cx="3518081" cy="3302170"/>
@@ -588,7 +631,7 @@
                           <pic:cNvPicPr/>
                         </pic:nvPicPr>
                         <pic:blipFill>
-                          <a:blip r:embed="rId12"/>
+                          <a:blip r:embed="rId13"/>
                           <a:stretch>
                             <a:fillRect/>
                           </a:stretch>
@@ -622,6 +665,3393 @@
         </w:tc>
       </w:tr>
     </w:tbl>
+    <w:p>
+      <w:pPr>
+        <w:pStyle w:val="Specifikci"/>
+      </w:pPr>
+    </w:p>
+    <w:p>
+      <w:pPr>
+        <w:keepNext/>
+        <w:keepLines/>
+        <w:tabs>
+          <w:tab w:val="right" w:pos="9632"/>
+        </w:tabs>
+        <w:spacing w:before="320" w:after="40" w:line="256" w:lineRule="auto"/>
+        <w:outlineLvl w:val="0"/>
+        <w:rPr>
+          <w:rFonts w:asciiTheme="majorHAnsi" w:eastAsiaTheme="majorEastAsia" w:hAnsiTheme="majorHAnsi" w:cstheme="majorBidi"/>
+          <w:b/>
+          <w:bCs/>
+          <w:caps/>
+          <w:spacing w:val="4"/>
+          <w:sz w:val="28"/>
+          <w:szCs w:val="28"/>
+        </w:rPr>
+      </w:pPr>
+      <w:r>
+        <w:rPr>
+          <w:rFonts w:asciiTheme="majorHAnsi" w:eastAsiaTheme="majorEastAsia" w:hAnsiTheme="majorHAnsi" w:cstheme="majorBidi"/>
+          <w:b/>
+          <w:bCs/>
+          <w:caps/>
+          <w:spacing w:val="4"/>
+          <w:sz w:val="28"/>
+          <w:szCs w:val="28"/>
+        </w:rPr>
+        <w:t>Megoldás sablon 2.</w:t>
+      </w:r>
+      <w:r>
+        <w:rPr>
+          <w:rFonts w:asciiTheme="majorHAnsi" w:eastAsiaTheme="majorEastAsia" w:hAnsiTheme="majorHAnsi" w:cstheme="majorBidi"/>
+          <w:b/>
+          <w:bCs/>
+          <w:caps/>
+          <w:spacing w:val="4"/>
+          <w:sz w:val="28"/>
+          <w:szCs w:val="28"/>
+        </w:rPr>
+        <w:tab/>
+        <w:t>C. Beadandó Házi feladat.</w:t>
+      </w:r>
+    </w:p>
+    <w:p>
+      <w:r>
+        <w:t>FOLYTATÁSA AZ I. beadott résznek. MÁSOLJA annak a végére!</w:t>
+      </w:r>
+    </w:p>
+    <w:p>
+      <w:pPr>
+        <w:pStyle w:val="Beadas"/>
+      </w:pPr>
+      <w:r>
+        <w:t>II. Részteljesítés</w:t>
+      </w:r>
+      <w:r>
+        <w:tab/>
+        <w:t>max 50 pont</w:t>
+      </w:r>
+    </w:p>
+    <w:p>
+      <w:pPr>
+        <w:pStyle w:val="Rsz"/>
+      </w:pPr>
+      <w:r>
+        <w:lastRenderedPageBreak/>
+        <w:t>Módosítások</w:t>
+      </w:r>
+      <w:r>
+        <w:tab/>
+        <w:t>max 10 pont</w:t>
+      </w:r>
+    </w:p>
+    <w:p>
+      <w:r>
+        <w:t xml:space="preserve">Itt kell dokumentálni, ha a beadott tervet a visszajelzés vagy a kódolás és tesztelés során kiderülő részletek miatt módosítani kell. A dokumentáció tartalmazza </w:t>
+      </w:r>
+    </w:p>
+    <w:tbl>
+      <w:tblPr>
+        <w:tblStyle w:val="Rcsostblzat"/>
+        <w:tblW w:w="0" w:type="auto"/>
+        <w:tblLook w:val="04A0" w:firstRow="1" w:lastRow="0" w:firstColumn="1" w:lastColumn="0" w:noHBand="0" w:noVBand="1"/>
+      </w:tblPr>
+      <w:tblGrid>
+        <w:gridCol w:w="4811"/>
+        <w:gridCol w:w="4811"/>
+      </w:tblGrid>
+      <w:tr>
+        <w:tc>
+          <w:tcPr>
+            <w:tcW w:w="4811" w:type="dxa"/>
+            <w:tcBorders>
+              <w:top w:val="single" w:sz="4" w:space="0" w:color="auto"/>
+              <w:left w:val="single" w:sz="4" w:space="0" w:color="auto"/>
+              <w:bottom w:val="single" w:sz="4" w:space="0" w:color="auto"/>
+              <w:right w:val="single" w:sz="4" w:space="0" w:color="auto"/>
+            </w:tcBorders>
+            <w:hideMark/>
+          </w:tcPr>
+          <w:p>
+            <w:r>
+              <w:t>a teljes módosított részt (pl. specifikáció), kiemeléssel megjelölve a módosítást,</w:t>
+            </w:r>
+          </w:p>
+        </w:tc>
+        <w:tc>
+          <w:tcPr>
+            <w:tcW w:w="4811" w:type="dxa"/>
+            <w:tcBorders>
+              <w:top w:val="single" w:sz="4" w:space="0" w:color="auto"/>
+              <w:left w:val="single" w:sz="4" w:space="0" w:color="auto"/>
+              <w:bottom w:val="single" w:sz="4" w:space="0" w:color="auto"/>
+              <w:right w:val="single" w:sz="4" w:space="0" w:color="auto"/>
+            </w:tcBorders>
+            <w:hideMark/>
+          </w:tcPr>
+          <w:p>
+            <w:r>
+              <w:t>valamint a módosítás rövid indokát. Pl:</w:t>
+            </w:r>
+            <w:r>
+              <w:br/>
+              <w:t>visszajelzés alapján; biro 3. teszteset;</w:t>
+            </w:r>
+          </w:p>
+        </w:tc>
+      </w:tr>
+    </w:tbl>
+    <w:p>
+      <w:r>
+        <w:t>(A módosítások jellegétől függően, lehet szövegdoboz nyilakkal vagy lábjegyzet is az indoklás.)</w:t>
+      </w:r>
+    </w:p>
+    <w:p>
+      <w:r>
+        <w:t>Maximális pontszámot ér az összes módosítás dokumentálása. Ha nem volt módosítás és a kód a korábban beadott tervet képezi le, akkor megkapható a maximális pontszám (nem a mennyiség, hanem a minőség számít.) Ebben az esetben is szerepeljen itt az első részteljesítés.</w:t>
+      </w:r>
+    </w:p>
+    <w:p>
+      <w:pPr>
+        <w:pStyle w:val="Rsz"/>
+      </w:pPr>
+      <w:r>
+        <w:t>Kód forrása</w:t>
+      </w:r>
+      <w:r>
+        <w:tab/>
+        <w:t>max 11 pont</w:t>
+      </w:r>
+    </w:p>
+    <w:tbl>
+      <w:tblPr>
+        <w:tblStyle w:val="Rcsostblzat"/>
+        <w:tblW w:w="0" w:type="auto"/>
+        <w:tblLook w:val="04A0" w:firstRow="1" w:lastRow="0" w:firstColumn="1" w:lastColumn="0" w:noHBand="0" w:noVBand="1"/>
+      </w:tblPr>
+      <w:tblGrid>
+        <w:gridCol w:w="6799"/>
+        <w:gridCol w:w="2823"/>
+      </w:tblGrid>
+      <w:tr>
+        <w:tc>
+          <w:tcPr>
+            <w:tcW w:w="6799" w:type="dxa"/>
+            <w:tcBorders>
+              <w:top w:val="single" w:sz="4" w:space="0" w:color="auto"/>
+              <w:left w:val="single" w:sz="4" w:space="0" w:color="auto"/>
+              <w:bottom w:val="single" w:sz="4" w:space="0" w:color="auto"/>
+              <w:right w:val="single" w:sz="4" w:space="0" w:color="auto"/>
+            </w:tcBorders>
+            <w:hideMark/>
+          </w:tcPr>
+          <w:p>
+            <w:r>
+              <w:t xml:space="preserve">biro.elte.hu téma: </w:t>
+            </w:r>
+            <w:r>
+              <w:t>Programozás 2. beadandó</w:t>
+            </w:r>
+            <w:r>
+              <w:br/>
+              <w:t>feladat:</w:t>
+            </w:r>
+            <w:r>
+              <w:t xml:space="preserve"> </w:t>
+            </w:r>
+            <w:r>
+              <w:t>Különböző árú borok száma</w:t>
+            </w:r>
+            <w:r>
+              <w:br/>
+              <w:t>beadás (feltöltés) sorszáma:</w:t>
+            </w:r>
+            <w:r>
+              <w:t xml:space="preserve"> 1</w:t>
+            </w:r>
+            <w:r>
+              <w:br/>
+              <w:t xml:space="preserve">pontszám: </w:t>
+            </w:r>
+            <w:r>
+              <w:t>100</w:t>
+            </w:r>
+          </w:p>
+        </w:tc>
+        <w:tc>
+          <w:tcPr>
+            <w:tcW w:w="2823" w:type="dxa"/>
+            <w:tcBorders>
+              <w:top w:val="single" w:sz="4" w:space="0" w:color="auto"/>
+              <w:left w:val="single" w:sz="4" w:space="0" w:color="auto"/>
+              <w:bottom w:val="single" w:sz="4" w:space="0" w:color="auto"/>
+              <w:right w:val="single" w:sz="4" w:space="0" w:color="auto"/>
+            </w:tcBorders>
+            <w:hideMark/>
+          </w:tcPr>
+          <w:p>
+            <w:r>
+              <w:t>Break, exit vagy try-catch használata esetén a 11 pontból legfeljebb 1 pont adható.</w:t>
+            </w:r>
+          </w:p>
+        </w:tc>
+      </w:tr>
+      <w:tr>
+        <w:tc>
+          <w:tcPr>
+            <w:tcW w:w="6799" w:type="dxa"/>
+            <w:tcBorders>
+              <w:top w:val="single" w:sz="4" w:space="0" w:color="auto"/>
+              <w:left w:val="single" w:sz="4" w:space="0" w:color="auto"/>
+              <w:bottom w:val="single" w:sz="4" w:space="0" w:color="auto"/>
+              <w:right w:val="single" w:sz="4" w:space="0" w:color="auto"/>
+            </w:tcBorders>
+          </w:tcPr>
+          <w:p>
+            <w:r>
+              <w:t>Ha volt: hibás tesztesetek sorszáma és a mellettük megjelenő hibaüzenetek</w:t>
+            </w:r>
+          </w:p>
+          <w:p>
+            <w:pPr>
+              <w:jc w:val="both"/>
+            </w:pPr>
+          </w:p>
+        </w:tc>
+        <w:tc>
+          <w:tcPr>
+            <w:tcW w:w="2823" w:type="dxa"/>
+            <w:tcBorders>
+              <w:top w:val="single" w:sz="4" w:space="0" w:color="auto"/>
+              <w:left w:val="single" w:sz="4" w:space="0" w:color="auto"/>
+              <w:bottom w:val="single" w:sz="4" w:space="0" w:color="auto"/>
+              <w:right w:val="single" w:sz="4" w:space="0" w:color="auto"/>
+            </w:tcBorders>
+            <w:hideMark/>
+          </w:tcPr>
+          <w:p>
+            <w:r>
+              <w:t>A hibaüzenetek és a kód függvényében, akár 80%-os eredmény is lehet maximális pontszámú</w:t>
+            </w:r>
+          </w:p>
+        </w:tc>
+      </w:tr>
+    </w:tbl>
+    <w:p/>
+    <w:p>
+      <w:pPr>
+        <w:pStyle w:val="Rsz"/>
+      </w:pPr>
+      <w:r>
+        <w:t>Kód</w:t>
+      </w:r>
+      <w:r>
+        <w:tab/>
+        <w:t>max 26 pont</w:t>
+      </w:r>
+    </w:p>
+    <w:p>
+      <w:r>
+        <w:t>2-2-2 pont: megjegyzésbe írt információk, külön választott deklarálás és kiírás.</w:t>
+      </w:r>
+    </w:p>
+    <w:p>
+      <w:r>
+        <w:t>8 pont a külön választott beolvasás/adatok eltárolása Ezen belül break, exit vagy try-catch használata esetén a 8 pontból 0 pont adható.</w:t>
+      </w:r>
+    </w:p>
+    <w:p>
+      <w:r>
+        <w:t>12 pont az algoritmus szabványos kódolása. Ezen belül break, exit vagy try-catch használata esetén a 26 pontból 0 pont adható.</w:t>
+      </w:r>
+    </w:p>
+    <w:p/>
+    <w:p>
+      <w:pPr>
+        <w:shd w:val="clear" w:color="auto" w:fill="000C18"/>
+        <w:spacing w:after="0" w:line="285" w:lineRule="atLeast"/>
+        <w:rPr>
+          <w:rFonts w:ascii="Consolas" w:eastAsia="Times New Roman" w:hAnsi="Consolas" w:cs="Times New Roman"/>
+          <w:color w:val="6688CC"/>
+          <w:sz w:val="21"/>
+          <w:szCs w:val="21"/>
+          <w:lang w:val="en-GB" w:eastAsia="en-GB"/>
+        </w:rPr>
+      </w:pPr>
+      <w:r>
+        <w:rPr>
+          <w:rFonts w:ascii="Consolas" w:eastAsia="Times New Roman" w:hAnsi="Consolas" w:cs="Times New Roman"/>
+          <w:color w:val="225588"/>
+          <w:sz w:val="21"/>
+          <w:szCs w:val="21"/>
+          <w:lang w:val="en-GB" w:eastAsia="en-GB"/>
+        </w:rPr>
+        <w:t>using</w:t>
+      </w:r>
+      <w:r>
+        <w:rPr>
+          <w:rFonts w:ascii="Consolas" w:eastAsia="Times New Roman" w:hAnsi="Consolas" w:cs="Times New Roman"/>
+          <w:color w:val="6688CC"/>
+          <w:sz w:val="21"/>
+          <w:szCs w:val="21"/>
+          <w:lang w:val="en-GB" w:eastAsia="en-GB"/>
+        </w:rPr>
+        <w:t xml:space="preserve"> </w:t>
+      </w:r>
+      <w:r>
+        <w:rPr>
+          <w:rFonts w:ascii="Consolas" w:eastAsia="Times New Roman" w:hAnsi="Consolas" w:cs="Times New Roman"/>
+          <w:color w:val="FFEEBB"/>
+          <w:sz w:val="21"/>
+          <w:szCs w:val="21"/>
+          <w:u w:val="single"/>
+          <w:lang w:val="en-GB" w:eastAsia="en-GB"/>
+        </w:rPr>
+        <w:t>System</w:t>
+      </w:r>
+      <w:r>
+        <w:rPr>
+          <w:rFonts w:ascii="Consolas" w:eastAsia="Times New Roman" w:hAnsi="Consolas" w:cs="Times New Roman"/>
+          <w:color w:val="6688CC"/>
+          <w:sz w:val="21"/>
+          <w:szCs w:val="21"/>
+          <w:lang w:val="en-GB" w:eastAsia="en-GB"/>
+        </w:rPr>
+        <w:t>;</w:t>
+      </w:r>
+    </w:p>
+    <w:p>
+      <w:pPr>
+        <w:shd w:val="clear" w:color="auto" w:fill="000C18"/>
+        <w:spacing w:after="0" w:line="285" w:lineRule="atLeast"/>
+        <w:rPr>
+          <w:rFonts w:ascii="Consolas" w:eastAsia="Times New Roman" w:hAnsi="Consolas" w:cs="Times New Roman"/>
+          <w:color w:val="6688CC"/>
+          <w:sz w:val="21"/>
+          <w:szCs w:val="21"/>
+          <w:lang w:val="en-GB" w:eastAsia="en-GB"/>
+        </w:rPr>
+      </w:pPr>
+      <w:r>
+        <w:rPr>
+          <w:rFonts w:ascii="Consolas" w:eastAsia="Times New Roman" w:hAnsi="Consolas" w:cs="Times New Roman"/>
+          <w:color w:val="225588"/>
+          <w:sz w:val="21"/>
+          <w:szCs w:val="21"/>
+          <w:lang w:val="en-GB" w:eastAsia="en-GB"/>
+        </w:rPr>
+        <w:t>using</w:t>
+      </w:r>
+      <w:r>
+        <w:rPr>
+          <w:rFonts w:ascii="Consolas" w:eastAsia="Times New Roman" w:hAnsi="Consolas" w:cs="Times New Roman"/>
+          <w:color w:val="6688CC"/>
+          <w:sz w:val="21"/>
+          <w:szCs w:val="21"/>
+          <w:lang w:val="en-GB" w:eastAsia="en-GB"/>
+        </w:rPr>
+        <w:t xml:space="preserve"> </w:t>
+      </w:r>
+      <w:r>
+        <w:rPr>
+          <w:rFonts w:ascii="Consolas" w:eastAsia="Times New Roman" w:hAnsi="Consolas" w:cs="Times New Roman"/>
+          <w:color w:val="FFEEBB"/>
+          <w:sz w:val="21"/>
+          <w:szCs w:val="21"/>
+          <w:u w:val="single"/>
+          <w:lang w:val="en-GB" w:eastAsia="en-GB"/>
+        </w:rPr>
+        <w:t>System</w:t>
+      </w:r>
+      <w:r>
+        <w:rPr>
+          <w:rFonts w:ascii="Consolas" w:eastAsia="Times New Roman" w:hAnsi="Consolas" w:cs="Times New Roman"/>
+          <w:color w:val="225588"/>
+          <w:sz w:val="21"/>
+          <w:szCs w:val="21"/>
+          <w:lang w:val="en-GB" w:eastAsia="en-GB"/>
+        </w:rPr>
+        <w:t>.</w:t>
+      </w:r>
+      <w:r>
+        <w:rPr>
+          <w:rFonts w:ascii="Consolas" w:eastAsia="Times New Roman" w:hAnsi="Consolas" w:cs="Times New Roman"/>
+          <w:color w:val="FFEEBB"/>
+          <w:sz w:val="21"/>
+          <w:szCs w:val="21"/>
+          <w:u w:val="single"/>
+          <w:lang w:val="en-GB" w:eastAsia="en-GB"/>
+        </w:rPr>
+        <w:t>Collections</w:t>
+      </w:r>
+      <w:r>
+        <w:rPr>
+          <w:rFonts w:ascii="Consolas" w:eastAsia="Times New Roman" w:hAnsi="Consolas" w:cs="Times New Roman"/>
+          <w:color w:val="225588"/>
+          <w:sz w:val="21"/>
+          <w:szCs w:val="21"/>
+          <w:lang w:val="en-GB" w:eastAsia="en-GB"/>
+        </w:rPr>
+        <w:t>.</w:t>
+      </w:r>
+      <w:r>
+        <w:rPr>
+          <w:rFonts w:ascii="Consolas" w:eastAsia="Times New Roman" w:hAnsi="Consolas" w:cs="Times New Roman"/>
+          <w:color w:val="FFEEBB"/>
+          <w:sz w:val="21"/>
+          <w:szCs w:val="21"/>
+          <w:u w:val="single"/>
+          <w:lang w:val="en-GB" w:eastAsia="en-GB"/>
+        </w:rPr>
+        <w:t>Generic</w:t>
+      </w:r>
+      <w:r>
+        <w:rPr>
+          <w:rFonts w:ascii="Consolas" w:eastAsia="Times New Roman" w:hAnsi="Consolas" w:cs="Times New Roman"/>
+          <w:color w:val="6688CC"/>
+          <w:sz w:val="21"/>
+          <w:szCs w:val="21"/>
+          <w:lang w:val="en-GB" w:eastAsia="en-GB"/>
+        </w:rPr>
+        <w:t>;</w:t>
+      </w:r>
+    </w:p>
+    <w:p>
+      <w:pPr>
+        <w:shd w:val="clear" w:color="auto" w:fill="000C18"/>
+        <w:spacing w:after="0" w:line="285" w:lineRule="atLeast"/>
+        <w:rPr>
+          <w:rFonts w:ascii="Consolas" w:eastAsia="Times New Roman" w:hAnsi="Consolas" w:cs="Times New Roman"/>
+          <w:color w:val="6688CC"/>
+          <w:sz w:val="21"/>
+          <w:szCs w:val="21"/>
+          <w:lang w:val="en-GB" w:eastAsia="en-GB"/>
+        </w:rPr>
+      </w:pPr>
+    </w:p>
+    <w:p>
+      <w:pPr>
+        <w:shd w:val="clear" w:color="auto" w:fill="000C18"/>
+        <w:spacing w:after="0" w:line="285" w:lineRule="atLeast"/>
+        <w:rPr>
+          <w:rFonts w:ascii="Consolas" w:eastAsia="Times New Roman" w:hAnsi="Consolas" w:cs="Times New Roman"/>
+          <w:color w:val="6688CC"/>
+          <w:sz w:val="21"/>
+          <w:szCs w:val="21"/>
+          <w:lang w:val="en-GB" w:eastAsia="en-GB"/>
+        </w:rPr>
+      </w:pPr>
+      <w:r>
+        <w:rPr>
+          <w:rFonts w:ascii="Consolas" w:eastAsia="Times New Roman" w:hAnsi="Consolas" w:cs="Times New Roman"/>
+          <w:color w:val="225588"/>
+          <w:sz w:val="21"/>
+          <w:szCs w:val="21"/>
+          <w:lang w:val="en-GB" w:eastAsia="en-GB"/>
+        </w:rPr>
+        <w:t>class</w:t>
+      </w:r>
+      <w:r>
+        <w:rPr>
+          <w:rFonts w:ascii="Consolas" w:eastAsia="Times New Roman" w:hAnsi="Consolas" w:cs="Times New Roman"/>
+          <w:color w:val="6688CC"/>
+          <w:sz w:val="21"/>
+          <w:szCs w:val="21"/>
+          <w:lang w:val="en-GB" w:eastAsia="en-GB"/>
+        </w:rPr>
+        <w:t xml:space="preserve"> </w:t>
+      </w:r>
+      <w:r>
+        <w:rPr>
+          <w:rFonts w:ascii="Consolas" w:eastAsia="Times New Roman" w:hAnsi="Consolas" w:cs="Times New Roman"/>
+          <w:color w:val="FFEEBB"/>
+          <w:sz w:val="21"/>
+          <w:szCs w:val="21"/>
+          <w:u w:val="single"/>
+          <w:lang w:val="en-GB" w:eastAsia="en-GB"/>
+        </w:rPr>
+        <w:t>Program</w:t>
+      </w:r>
+    </w:p>
+    <w:p>
+      <w:pPr>
+        <w:shd w:val="clear" w:color="auto" w:fill="000C18"/>
+        <w:spacing w:after="0" w:line="285" w:lineRule="atLeast"/>
+        <w:rPr>
+          <w:rFonts w:ascii="Consolas" w:eastAsia="Times New Roman" w:hAnsi="Consolas" w:cs="Times New Roman"/>
+          <w:color w:val="6688CC"/>
+          <w:sz w:val="21"/>
+          <w:szCs w:val="21"/>
+          <w:lang w:val="en-GB" w:eastAsia="en-GB"/>
+        </w:rPr>
+      </w:pPr>
+      <w:r>
+        <w:rPr>
+          <w:rFonts w:ascii="Consolas" w:eastAsia="Times New Roman" w:hAnsi="Consolas" w:cs="Times New Roman"/>
+          <w:color w:val="6688CC"/>
+          <w:sz w:val="21"/>
+          <w:szCs w:val="21"/>
+          <w:lang w:val="en-GB" w:eastAsia="en-GB"/>
+        </w:rPr>
+        <w:t>{</w:t>
+      </w:r>
+    </w:p>
+    <w:p>
+      <w:pPr>
+        <w:shd w:val="clear" w:color="auto" w:fill="000C18"/>
+        <w:spacing w:after="0" w:line="285" w:lineRule="atLeast"/>
+        <w:rPr>
+          <w:rFonts w:ascii="Consolas" w:eastAsia="Times New Roman" w:hAnsi="Consolas" w:cs="Times New Roman"/>
+          <w:color w:val="6688CC"/>
+          <w:sz w:val="21"/>
+          <w:szCs w:val="21"/>
+          <w:lang w:val="en-GB" w:eastAsia="en-GB"/>
+        </w:rPr>
+      </w:pPr>
+      <w:r>
+        <w:rPr>
+          <w:rFonts w:ascii="Consolas" w:eastAsia="Times New Roman" w:hAnsi="Consolas" w:cs="Times New Roman"/>
+          <w:color w:val="6688CC"/>
+          <w:sz w:val="21"/>
+          <w:szCs w:val="21"/>
+          <w:lang w:val="en-GB" w:eastAsia="en-GB"/>
+        </w:rPr>
+        <w:t xml:space="preserve">    </w:t>
+      </w:r>
+      <w:r>
+        <w:rPr>
+          <w:rFonts w:ascii="Consolas" w:eastAsia="Times New Roman" w:hAnsi="Consolas" w:cs="Times New Roman"/>
+          <w:color w:val="225588"/>
+          <w:sz w:val="21"/>
+          <w:szCs w:val="21"/>
+          <w:lang w:val="en-GB" w:eastAsia="en-GB"/>
+        </w:rPr>
+        <w:t>static</w:t>
+      </w:r>
+      <w:r>
+        <w:rPr>
+          <w:rFonts w:ascii="Consolas" w:eastAsia="Times New Roman" w:hAnsi="Consolas" w:cs="Times New Roman"/>
+          <w:color w:val="6688CC"/>
+          <w:sz w:val="21"/>
+          <w:szCs w:val="21"/>
+          <w:lang w:val="en-GB" w:eastAsia="en-GB"/>
+        </w:rPr>
+        <w:t xml:space="preserve"> </w:t>
+      </w:r>
+      <w:r>
+        <w:rPr>
+          <w:rFonts w:ascii="Consolas" w:eastAsia="Times New Roman" w:hAnsi="Consolas" w:cs="Times New Roman"/>
+          <w:color w:val="225588"/>
+          <w:sz w:val="21"/>
+          <w:szCs w:val="21"/>
+          <w:lang w:val="en-GB" w:eastAsia="en-GB"/>
+        </w:rPr>
+        <w:t>void</w:t>
+      </w:r>
+      <w:r>
+        <w:rPr>
+          <w:rFonts w:ascii="Consolas" w:eastAsia="Times New Roman" w:hAnsi="Consolas" w:cs="Times New Roman"/>
+          <w:color w:val="6688CC"/>
+          <w:sz w:val="21"/>
+          <w:szCs w:val="21"/>
+          <w:lang w:val="en-GB" w:eastAsia="en-GB"/>
+        </w:rPr>
+        <w:t xml:space="preserve"> </w:t>
+      </w:r>
+      <w:r>
+        <w:rPr>
+          <w:rFonts w:ascii="Consolas" w:eastAsia="Times New Roman" w:hAnsi="Consolas" w:cs="Times New Roman"/>
+          <w:color w:val="DDBB88"/>
+          <w:sz w:val="21"/>
+          <w:szCs w:val="21"/>
+          <w:lang w:val="en-GB" w:eastAsia="en-GB"/>
+        </w:rPr>
+        <w:t>Main</w:t>
+      </w:r>
+      <w:r>
+        <w:rPr>
+          <w:rFonts w:ascii="Consolas" w:eastAsia="Times New Roman" w:hAnsi="Consolas" w:cs="Times New Roman"/>
+          <w:color w:val="6688CC"/>
+          <w:sz w:val="21"/>
+          <w:szCs w:val="21"/>
+          <w:lang w:val="en-GB" w:eastAsia="en-GB"/>
+        </w:rPr>
+        <w:t>(</w:t>
+      </w:r>
+      <w:r>
+        <w:rPr>
+          <w:rFonts w:ascii="Consolas" w:eastAsia="Times New Roman" w:hAnsi="Consolas" w:cs="Times New Roman"/>
+          <w:color w:val="225588"/>
+          <w:sz w:val="21"/>
+          <w:szCs w:val="21"/>
+          <w:lang w:val="en-GB" w:eastAsia="en-GB"/>
+        </w:rPr>
+        <w:t>string</w:t>
+      </w:r>
+      <w:r>
+        <w:rPr>
+          <w:rFonts w:ascii="Consolas" w:eastAsia="Times New Roman" w:hAnsi="Consolas" w:cs="Times New Roman"/>
+          <w:color w:val="6688CC"/>
+          <w:sz w:val="21"/>
+          <w:szCs w:val="21"/>
+          <w:lang w:val="en-GB" w:eastAsia="en-GB"/>
+        </w:rPr>
+        <w:t xml:space="preserve">[] </w:t>
+      </w:r>
+      <w:r>
+        <w:rPr>
+          <w:rFonts w:ascii="Consolas" w:eastAsia="Times New Roman" w:hAnsi="Consolas" w:cs="Times New Roman"/>
+          <w:i/>
+          <w:iCs/>
+          <w:color w:val="2277FF"/>
+          <w:sz w:val="21"/>
+          <w:szCs w:val="21"/>
+          <w:lang w:val="en-GB" w:eastAsia="en-GB"/>
+        </w:rPr>
+        <w:t>args</w:t>
+      </w:r>
+      <w:r>
+        <w:rPr>
+          <w:rFonts w:ascii="Consolas" w:eastAsia="Times New Roman" w:hAnsi="Consolas" w:cs="Times New Roman"/>
+          <w:color w:val="6688CC"/>
+          <w:sz w:val="21"/>
+          <w:szCs w:val="21"/>
+          <w:lang w:val="en-GB" w:eastAsia="en-GB"/>
+        </w:rPr>
+        <w:t>)</w:t>
+      </w:r>
+    </w:p>
+    <w:p>
+      <w:pPr>
+        <w:shd w:val="clear" w:color="auto" w:fill="000C18"/>
+        <w:spacing w:after="0" w:line="285" w:lineRule="atLeast"/>
+        <w:rPr>
+          <w:rFonts w:ascii="Consolas" w:eastAsia="Times New Roman" w:hAnsi="Consolas" w:cs="Times New Roman"/>
+          <w:color w:val="6688CC"/>
+          <w:sz w:val="21"/>
+          <w:szCs w:val="21"/>
+          <w:lang w:val="en-GB" w:eastAsia="en-GB"/>
+        </w:rPr>
+      </w:pPr>
+      <w:r>
+        <w:rPr>
+          <w:rFonts w:ascii="Consolas" w:eastAsia="Times New Roman" w:hAnsi="Consolas" w:cs="Times New Roman"/>
+          <w:color w:val="6688CC"/>
+          <w:sz w:val="21"/>
+          <w:szCs w:val="21"/>
+          <w:lang w:val="en-GB" w:eastAsia="en-GB"/>
+        </w:rPr>
+        <w:t>    {</w:t>
+      </w:r>
+    </w:p>
+    <w:p>
+      <w:pPr>
+        <w:shd w:val="clear" w:color="auto" w:fill="000C18"/>
+        <w:spacing w:after="0" w:line="285" w:lineRule="atLeast"/>
+        <w:rPr>
+          <w:rFonts w:ascii="Consolas" w:eastAsia="Times New Roman" w:hAnsi="Consolas" w:cs="Times New Roman"/>
+          <w:color w:val="6688CC"/>
+          <w:sz w:val="21"/>
+          <w:szCs w:val="21"/>
+          <w:lang w:val="en-GB" w:eastAsia="en-GB"/>
+        </w:rPr>
+      </w:pPr>
+    </w:p>
+    <w:p>
+      <w:pPr>
+        <w:shd w:val="clear" w:color="auto" w:fill="000C18"/>
+        <w:spacing w:after="0" w:line="285" w:lineRule="atLeast"/>
+        <w:rPr>
+          <w:rFonts w:ascii="Consolas" w:eastAsia="Times New Roman" w:hAnsi="Consolas" w:cs="Times New Roman"/>
+          <w:color w:val="6688CC"/>
+          <w:sz w:val="21"/>
+          <w:szCs w:val="21"/>
+          <w:lang w:val="en-GB" w:eastAsia="en-GB"/>
+        </w:rPr>
+      </w:pPr>
+      <w:r>
+        <w:rPr>
+          <w:rFonts w:ascii="Consolas" w:eastAsia="Times New Roman" w:hAnsi="Consolas" w:cs="Times New Roman"/>
+          <w:color w:val="6688CC"/>
+          <w:sz w:val="21"/>
+          <w:szCs w:val="21"/>
+          <w:lang w:val="en-GB" w:eastAsia="en-GB"/>
+        </w:rPr>
+        <w:t xml:space="preserve">        </w:t>
+      </w:r>
+      <w:r>
+        <w:rPr>
+          <w:rFonts w:ascii="Consolas" w:eastAsia="Times New Roman" w:hAnsi="Consolas" w:cs="Times New Roman"/>
+          <w:color w:val="DDBB88"/>
+          <w:sz w:val="21"/>
+          <w:szCs w:val="21"/>
+          <w:lang w:val="en-GB" w:eastAsia="en-GB"/>
+        </w:rPr>
+        <w:t>#region</w:t>
+      </w:r>
+      <w:r>
+        <w:rPr>
+          <w:rFonts w:ascii="Consolas" w:eastAsia="Times New Roman" w:hAnsi="Consolas" w:cs="Times New Roman"/>
+          <w:color w:val="6688CC"/>
+          <w:sz w:val="21"/>
+          <w:szCs w:val="21"/>
+          <w:lang w:val="en-GB" w:eastAsia="en-GB"/>
+        </w:rPr>
+        <w:t xml:space="preserve"> </w:t>
+      </w:r>
+      <w:r>
+        <w:rPr>
+          <w:rFonts w:ascii="Consolas" w:eastAsia="Times New Roman" w:hAnsi="Consolas" w:cs="Times New Roman"/>
+          <w:color w:val="22AA44"/>
+          <w:sz w:val="21"/>
+          <w:szCs w:val="21"/>
+          <w:lang w:val="en-GB" w:eastAsia="en-GB"/>
+        </w:rPr>
+        <w:t>Adataim</w:t>
+      </w:r>
+    </w:p>
+    <w:p>
+      <w:pPr>
+        <w:shd w:val="clear" w:color="auto" w:fill="000C18"/>
+        <w:spacing w:after="0" w:line="285" w:lineRule="atLeast"/>
+        <w:rPr>
+          <w:rFonts w:ascii="Consolas" w:eastAsia="Times New Roman" w:hAnsi="Consolas" w:cs="Times New Roman"/>
+          <w:color w:val="6688CC"/>
+          <w:sz w:val="21"/>
+          <w:szCs w:val="21"/>
+          <w:lang w:val="en-GB" w:eastAsia="en-GB"/>
+        </w:rPr>
+      </w:pPr>
+      <w:r>
+        <w:rPr>
+          <w:rFonts w:ascii="Consolas" w:eastAsia="Times New Roman" w:hAnsi="Consolas" w:cs="Times New Roman"/>
+          <w:color w:val="6688CC"/>
+          <w:sz w:val="21"/>
+          <w:szCs w:val="21"/>
+          <w:lang w:val="en-GB" w:eastAsia="en-GB"/>
+        </w:rPr>
+        <w:t xml:space="preserve">        </w:t>
+      </w:r>
+      <w:r>
+        <w:rPr>
+          <w:rFonts w:ascii="Consolas" w:eastAsia="Times New Roman" w:hAnsi="Consolas" w:cs="Times New Roman"/>
+          <w:color w:val="384887"/>
+          <w:sz w:val="21"/>
+          <w:szCs w:val="21"/>
+          <w:lang w:val="en-GB" w:eastAsia="en-GB"/>
+        </w:rPr>
+        <w:t>// név: Pályi Kristóf Ferenc</w:t>
+      </w:r>
+    </w:p>
+    <w:p>
+      <w:pPr>
+        <w:shd w:val="clear" w:color="auto" w:fill="000C18"/>
+        <w:spacing w:after="0" w:line="285" w:lineRule="atLeast"/>
+        <w:rPr>
+          <w:rFonts w:ascii="Consolas" w:eastAsia="Times New Roman" w:hAnsi="Consolas" w:cs="Times New Roman"/>
+          <w:color w:val="6688CC"/>
+          <w:sz w:val="21"/>
+          <w:szCs w:val="21"/>
+          <w:lang w:val="en-GB" w:eastAsia="en-GB"/>
+        </w:rPr>
+      </w:pPr>
+      <w:r>
+        <w:rPr>
+          <w:rFonts w:ascii="Consolas" w:eastAsia="Times New Roman" w:hAnsi="Consolas" w:cs="Times New Roman"/>
+          <w:color w:val="6688CC"/>
+          <w:sz w:val="21"/>
+          <w:szCs w:val="21"/>
+          <w:lang w:val="en-GB" w:eastAsia="en-GB"/>
+        </w:rPr>
+        <w:t xml:space="preserve">        </w:t>
+      </w:r>
+      <w:r>
+        <w:rPr>
+          <w:rFonts w:ascii="Consolas" w:eastAsia="Times New Roman" w:hAnsi="Consolas" w:cs="Times New Roman"/>
+          <w:color w:val="384887"/>
+          <w:sz w:val="21"/>
+          <w:szCs w:val="21"/>
+          <w:lang w:val="en-GB" w:eastAsia="en-GB"/>
+        </w:rPr>
+        <w:t>// neptun-kód: Q9NL7W</w:t>
+      </w:r>
+    </w:p>
+    <w:p>
+      <w:pPr>
+        <w:shd w:val="clear" w:color="auto" w:fill="000C18"/>
+        <w:spacing w:after="0" w:line="285" w:lineRule="atLeast"/>
+        <w:rPr>
+          <w:rFonts w:ascii="Consolas" w:eastAsia="Times New Roman" w:hAnsi="Consolas" w:cs="Times New Roman"/>
+          <w:color w:val="6688CC"/>
+          <w:sz w:val="21"/>
+          <w:szCs w:val="21"/>
+          <w:lang w:val="en-GB" w:eastAsia="en-GB"/>
+        </w:rPr>
+      </w:pPr>
+      <w:r>
+        <w:rPr>
+          <w:rFonts w:ascii="Consolas" w:eastAsia="Times New Roman" w:hAnsi="Consolas" w:cs="Times New Roman"/>
+          <w:color w:val="6688CC"/>
+          <w:sz w:val="21"/>
+          <w:szCs w:val="21"/>
+          <w:lang w:val="en-GB" w:eastAsia="en-GB"/>
+        </w:rPr>
+        <w:t xml:space="preserve">        </w:t>
+      </w:r>
+      <w:r>
+        <w:rPr>
+          <w:rFonts w:ascii="Consolas" w:eastAsia="Times New Roman" w:hAnsi="Consolas" w:cs="Times New Roman"/>
+          <w:color w:val="384887"/>
+          <w:sz w:val="21"/>
+          <w:szCs w:val="21"/>
+          <w:lang w:val="en-GB" w:eastAsia="en-GB"/>
+        </w:rPr>
+        <w:t>// email: q9nl7w@inf.elte.hu</w:t>
+      </w:r>
+    </w:p>
+    <w:p>
+      <w:pPr>
+        <w:shd w:val="clear" w:color="auto" w:fill="000C18"/>
+        <w:spacing w:after="0" w:line="285" w:lineRule="atLeast"/>
+        <w:rPr>
+          <w:rFonts w:ascii="Consolas" w:eastAsia="Times New Roman" w:hAnsi="Consolas" w:cs="Times New Roman"/>
+          <w:color w:val="6688CC"/>
+          <w:sz w:val="21"/>
+          <w:szCs w:val="21"/>
+          <w:lang w:val="en-GB" w:eastAsia="en-GB"/>
+        </w:rPr>
+      </w:pPr>
+      <w:r>
+        <w:rPr>
+          <w:rFonts w:ascii="Consolas" w:eastAsia="Times New Roman" w:hAnsi="Consolas" w:cs="Times New Roman"/>
+          <w:color w:val="6688CC"/>
+          <w:sz w:val="21"/>
+          <w:szCs w:val="21"/>
+          <w:lang w:val="en-GB" w:eastAsia="en-GB"/>
+        </w:rPr>
+        <w:t xml:space="preserve">        </w:t>
+      </w:r>
+      <w:r>
+        <w:rPr>
+          <w:rFonts w:ascii="Consolas" w:eastAsia="Times New Roman" w:hAnsi="Consolas" w:cs="Times New Roman"/>
+          <w:color w:val="DDBB88"/>
+          <w:sz w:val="21"/>
+          <w:szCs w:val="21"/>
+          <w:lang w:val="en-GB" w:eastAsia="en-GB"/>
+        </w:rPr>
+        <w:t>#endregion</w:t>
+      </w:r>
+    </w:p>
+    <w:p>
+      <w:pPr>
+        <w:shd w:val="clear" w:color="auto" w:fill="000C18"/>
+        <w:spacing w:after="240" w:line="285" w:lineRule="atLeast"/>
+        <w:rPr>
+          <w:rFonts w:ascii="Consolas" w:eastAsia="Times New Roman" w:hAnsi="Consolas" w:cs="Times New Roman"/>
+          <w:color w:val="6688CC"/>
+          <w:sz w:val="21"/>
+          <w:szCs w:val="21"/>
+          <w:lang w:val="en-GB" w:eastAsia="en-GB"/>
+        </w:rPr>
+      </w:pPr>
+    </w:p>
+    <w:p>
+      <w:pPr>
+        <w:shd w:val="clear" w:color="auto" w:fill="000C18"/>
+        <w:spacing w:after="0" w:line="285" w:lineRule="atLeast"/>
+        <w:rPr>
+          <w:rFonts w:ascii="Consolas" w:eastAsia="Times New Roman" w:hAnsi="Consolas" w:cs="Times New Roman"/>
+          <w:color w:val="6688CC"/>
+          <w:sz w:val="21"/>
+          <w:szCs w:val="21"/>
+          <w:lang w:val="en-GB" w:eastAsia="en-GB"/>
+        </w:rPr>
+      </w:pPr>
+      <w:r>
+        <w:rPr>
+          <w:rFonts w:ascii="Consolas" w:eastAsia="Times New Roman" w:hAnsi="Consolas" w:cs="Times New Roman"/>
+          <w:color w:val="6688CC"/>
+          <w:sz w:val="21"/>
+          <w:szCs w:val="21"/>
+          <w:lang w:val="en-GB" w:eastAsia="en-GB"/>
+        </w:rPr>
+        <w:t xml:space="preserve">        </w:t>
+      </w:r>
+      <w:r>
+        <w:rPr>
+          <w:rFonts w:ascii="Consolas" w:eastAsia="Times New Roman" w:hAnsi="Consolas" w:cs="Times New Roman"/>
+          <w:color w:val="DDBB88"/>
+          <w:sz w:val="21"/>
+          <w:szCs w:val="21"/>
+          <w:lang w:val="en-GB" w:eastAsia="en-GB"/>
+        </w:rPr>
+        <w:t>#region</w:t>
+      </w:r>
+      <w:r>
+        <w:rPr>
+          <w:rFonts w:ascii="Consolas" w:eastAsia="Times New Roman" w:hAnsi="Consolas" w:cs="Times New Roman"/>
+          <w:color w:val="6688CC"/>
+          <w:sz w:val="21"/>
+          <w:szCs w:val="21"/>
+          <w:lang w:val="en-GB" w:eastAsia="en-GB"/>
+        </w:rPr>
+        <w:t xml:space="preserve"> </w:t>
+      </w:r>
+      <w:r>
+        <w:rPr>
+          <w:rFonts w:ascii="Consolas" w:eastAsia="Times New Roman" w:hAnsi="Consolas" w:cs="Times New Roman"/>
+          <w:color w:val="22AA44"/>
+          <w:sz w:val="21"/>
+          <w:szCs w:val="21"/>
+          <w:lang w:val="en-GB" w:eastAsia="en-GB"/>
+        </w:rPr>
+        <w:t>Deklaráció</w:t>
+      </w:r>
+    </w:p>
+    <w:p>
+      <w:pPr>
+        <w:shd w:val="clear" w:color="auto" w:fill="000C18"/>
+        <w:spacing w:after="0" w:line="285" w:lineRule="atLeast"/>
+        <w:rPr>
+          <w:rFonts w:ascii="Consolas" w:eastAsia="Times New Roman" w:hAnsi="Consolas" w:cs="Times New Roman"/>
+          <w:color w:val="6688CC"/>
+          <w:sz w:val="21"/>
+          <w:szCs w:val="21"/>
+          <w:lang w:val="en-GB" w:eastAsia="en-GB"/>
+        </w:rPr>
+      </w:pPr>
+      <w:r>
+        <w:rPr>
+          <w:rFonts w:ascii="Consolas" w:eastAsia="Times New Roman" w:hAnsi="Consolas" w:cs="Times New Roman"/>
+          <w:color w:val="6688CC"/>
+          <w:sz w:val="21"/>
+          <w:szCs w:val="21"/>
+          <w:lang w:val="en-GB" w:eastAsia="en-GB"/>
+        </w:rPr>
+        <w:t xml:space="preserve">        </w:t>
+      </w:r>
+      <w:r>
+        <w:rPr>
+          <w:rFonts w:ascii="Consolas" w:eastAsia="Times New Roman" w:hAnsi="Consolas" w:cs="Times New Roman"/>
+          <w:color w:val="FFEEBB"/>
+          <w:sz w:val="21"/>
+          <w:szCs w:val="21"/>
+          <w:u w:val="single"/>
+          <w:lang w:val="en-GB" w:eastAsia="en-GB"/>
+        </w:rPr>
+        <w:t>List</w:t>
+      </w:r>
+      <w:r>
+        <w:rPr>
+          <w:rFonts w:ascii="Consolas" w:eastAsia="Times New Roman" w:hAnsi="Consolas" w:cs="Times New Roman"/>
+          <w:color w:val="6688CC"/>
+          <w:sz w:val="21"/>
+          <w:szCs w:val="21"/>
+          <w:lang w:val="en-GB" w:eastAsia="en-GB"/>
+        </w:rPr>
+        <w:t>&lt;</w:t>
+      </w:r>
+      <w:r>
+        <w:rPr>
+          <w:rFonts w:ascii="Consolas" w:eastAsia="Times New Roman" w:hAnsi="Consolas" w:cs="Times New Roman"/>
+          <w:color w:val="225588"/>
+          <w:sz w:val="21"/>
+          <w:szCs w:val="21"/>
+          <w:lang w:val="en-GB" w:eastAsia="en-GB"/>
+        </w:rPr>
+        <w:t>int</w:t>
+      </w:r>
+      <w:r>
+        <w:rPr>
+          <w:rFonts w:ascii="Consolas" w:eastAsia="Times New Roman" w:hAnsi="Consolas" w:cs="Times New Roman"/>
+          <w:color w:val="6688CC"/>
+          <w:sz w:val="21"/>
+          <w:szCs w:val="21"/>
+          <w:lang w:val="en-GB" w:eastAsia="en-GB"/>
+        </w:rPr>
+        <w:t xml:space="preserve">&gt; arak </w:t>
+      </w:r>
+      <w:r>
+        <w:rPr>
+          <w:rFonts w:ascii="Consolas" w:eastAsia="Times New Roman" w:hAnsi="Consolas" w:cs="Times New Roman"/>
+          <w:color w:val="225588"/>
+          <w:sz w:val="21"/>
+          <w:szCs w:val="21"/>
+          <w:lang w:val="en-GB" w:eastAsia="en-GB"/>
+        </w:rPr>
+        <w:t>=</w:t>
+      </w:r>
+      <w:r>
+        <w:rPr>
+          <w:rFonts w:ascii="Consolas" w:eastAsia="Times New Roman" w:hAnsi="Consolas" w:cs="Times New Roman"/>
+          <w:color w:val="6688CC"/>
+          <w:sz w:val="21"/>
+          <w:szCs w:val="21"/>
+          <w:lang w:val="en-GB" w:eastAsia="en-GB"/>
+        </w:rPr>
+        <w:t xml:space="preserve"> </w:t>
+      </w:r>
+      <w:r>
+        <w:rPr>
+          <w:rFonts w:ascii="Consolas" w:eastAsia="Times New Roman" w:hAnsi="Consolas" w:cs="Times New Roman"/>
+          <w:color w:val="225588"/>
+          <w:sz w:val="21"/>
+          <w:szCs w:val="21"/>
+          <w:lang w:val="en-GB" w:eastAsia="en-GB"/>
+        </w:rPr>
+        <w:t>new</w:t>
+      </w:r>
+      <w:r>
+        <w:rPr>
+          <w:rFonts w:ascii="Consolas" w:eastAsia="Times New Roman" w:hAnsi="Consolas" w:cs="Times New Roman"/>
+          <w:color w:val="6688CC"/>
+          <w:sz w:val="21"/>
+          <w:szCs w:val="21"/>
+          <w:lang w:val="en-GB" w:eastAsia="en-GB"/>
+        </w:rPr>
+        <w:t xml:space="preserve">(); </w:t>
+      </w:r>
+      <w:r>
+        <w:rPr>
+          <w:rFonts w:ascii="Consolas" w:eastAsia="Times New Roman" w:hAnsi="Consolas" w:cs="Times New Roman"/>
+          <w:color w:val="384887"/>
+          <w:sz w:val="21"/>
+          <w:szCs w:val="21"/>
+          <w:lang w:val="en-GB" w:eastAsia="en-GB"/>
+        </w:rPr>
+        <w:t>// prompt: lista amiben a borok arai lesznek</w:t>
+      </w:r>
+    </w:p>
+    <w:p>
+      <w:pPr>
+        <w:shd w:val="clear" w:color="auto" w:fill="000C18"/>
+        <w:spacing w:after="0" w:line="285" w:lineRule="atLeast"/>
+        <w:rPr>
+          <w:rFonts w:ascii="Consolas" w:eastAsia="Times New Roman" w:hAnsi="Consolas" w:cs="Times New Roman"/>
+          <w:color w:val="6688CC"/>
+          <w:sz w:val="21"/>
+          <w:szCs w:val="21"/>
+          <w:lang w:val="en-GB" w:eastAsia="en-GB"/>
+        </w:rPr>
+      </w:pPr>
+      <w:r>
+        <w:rPr>
+          <w:rFonts w:ascii="Consolas" w:eastAsia="Times New Roman" w:hAnsi="Consolas" w:cs="Times New Roman"/>
+          <w:color w:val="6688CC"/>
+          <w:sz w:val="21"/>
+          <w:szCs w:val="21"/>
+          <w:lang w:val="en-GB" w:eastAsia="en-GB"/>
+        </w:rPr>
+        <w:t xml:space="preserve">        </w:t>
+      </w:r>
+      <w:r>
+        <w:rPr>
+          <w:rFonts w:ascii="Consolas" w:eastAsia="Times New Roman" w:hAnsi="Consolas" w:cs="Times New Roman"/>
+          <w:color w:val="225588"/>
+          <w:sz w:val="21"/>
+          <w:szCs w:val="21"/>
+          <w:lang w:val="en-GB" w:eastAsia="en-GB"/>
+        </w:rPr>
+        <w:t>int</w:t>
+      </w:r>
+      <w:r>
+        <w:rPr>
+          <w:rFonts w:ascii="Consolas" w:eastAsia="Times New Roman" w:hAnsi="Consolas" w:cs="Times New Roman"/>
+          <w:color w:val="6688CC"/>
+          <w:sz w:val="21"/>
+          <w:szCs w:val="21"/>
+          <w:lang w:val="en-GB" w:eastAsia="en-GB"/>
+        </w:rPr>
+        <w:t xml:space="preserve"> ki; </w:t>
+      </w:r>
+      <w:r>
+        <w:rPr>
+          <w:rFonts w:ascii="Consolas" w:eastAsia="Times New Roman" w:hAnsi="Consolas" w:cs="Times New Roman"/>
+          <w:color w:val="384887"/>
+          <w:sz w:val="21"/>
+          <w:szCs w:val="21"/>
+          <w:lang w:val="en-GB" w:eastAsia="en-GB"/>
+        </w:rPr>
+        <w:t>// prompt: valtozo amiben tarolom majd a feladat kimenetet</w:t>
+      </w:r>
+    </w:p>
+    <w:p>
+      <w:pPr>
+        <w:shd w:val="clear" w:color="auto" w:fill="000C18"/>
+        <w:spacing w:after="0" w:line="285" w:lineRule="atLeast"/>
+        <w:rPr>
+          <w:rFonts w:ascii="Consolas" w:eastAsia="Times New Roman" w:hAnsi="Consolas" w:cs="Times New Roman"/>
+          <w:color w:val="6688CC"/>
+          <w:sz w:val="21"/>
+          <w:szCs w:val="21"/>
+          <w:lang w:val="en-GB" w:eastAsia="en-GB"/>
+        </w:rPr>
+      </w:pPr>
+      <w:r>
+        <w:rPr>
+          <w:rFonts w:ascii="Consolas" w:eastAsia="Times New Roman" w:hAnsi="Consolas" w:cs="Times New Roman"/>
+          <w:color w:val="6688CC"/>
+          <w:sz w:val="21"/>
+          <w:szCs w:val="21"/>
+          <w:lang w:val="en-GB" w:eastAsia="en-GB"/>
+        </w:rPr>
+        <w:t xml:space="preserve">        </w:t>
+      </w:r>
+      <w:r>
+        <w:rPr>
+          <w:rFonts w:ascii="Consolas" w:eastAsia="Times New Roman" w:hAnsi="Consolas" w:cs="Times New Roman"/>
+          <w:color w:val="DDBB88"/>
+          <w:sz w:val="21"/>
+          <w:szCs w:val="21"/>
+          <w:lang w:val="en-GB" w:eastAsia="en-GB"/>
+        </w:rPr>
+        <w:t>#endregion</w:t>
+      </w:r>
+    </w:p>
+    <w:p>
+      <w:pPr>
+        <w:shd w:val="clear" w:color="auto" w:fill="000C18"/>
+        <w:spacing w:after="240" w:line="285" w:lineRule="atLeast"/>
+        <w:rPr>
+          <w:rFonts w:ascii="Consolas" w:eastAsia="Times New Roman" w:hAnsi="Consolas" w:cs="Times New Roman"/>
+          <w:color w:val="6688CC"/>
+          <w:sz w:val="21"/>
+          <w:szCs w:val="21"/>
+          <w:lang w:val="en-GB" w:eastAsia="en-GB"/>
+        </w:rPr>
+      </w:pPr>
+      <w:r>
+        <w:rPr>
+          <w:rFonts w:ascii="Consolas" w:eastAsia="Times New Roman" w:hAnsi="Consolas" w:cs="Times New Roman"/>
+          <w:color w:val="6688CC"/>
+          <w:sz w:val="21"/>
+          <w:szCs w:val="21"/>
+          <w:lang w:val="en-GB" w:eastAsia="en-GB"/>
+        </w:rPr>
+        <w:lastRenderedPageBreak/>
+        <w:br/>
+      </w:r>
+    </w:p>
+    <w:p>
+      <w:pPr>
+        <w:shd w:val="clear" w:color="auto" w:fill="000C18"/>
+        <w:spacing w:after="0" w:line="285" w:lineRule="atLeast"/>
+        <w:rPr>
+          <w:rFonts w:ascii="Consolas" w:eastAsia="Times New Roman" w:hAnsi="Consolas" w:cs="Times New Roman"/>
+          <w:color w:val="6688CC"/>
+          <w:sz w:val="21"/>
+          <w:szCs w:val="21"/>
+          <w:lang w:val="en-GB" w:eastAsia="en-GB"/>
+        </w:rPr>
+      </w:pPr>
+      <w:r>
+        <w:rPr>
+          <w:rFonts w:ascii="Consolas" w:eastAsia="Times New Roman" w:hAnsi="Consolas" w:cs="Times New Roman"/>
+          <w:color w:val="6688CC"/>
+          <w:sz w:val="21"/>
+          <w:szCs w:val="21"/>
+          <w:lang w:val="en-GB" w:eastAsia="en-GB"/>
+        </w:rPr>
+        <w:t xml:space="preserve">        </w:t>
+      </w:r>
+      <w:r>
+        <w:rPr>
+          <w:rFonts w:ascii="Consolas" w:eastAsia="Times New Roman" w:hAnsi="Consolas" w:cs="Times New Roman"/>
+          <w:color w:val="DDBB88"/>
+          <w:sz w:val="21"/>
+          <w:szCs w:val="21"/>
+          <w:lang w:val="en-GB" w:eastAsia="en-GB"/>
+        </w:rPr>
+        <w:t>#region</w:t>
+      </w:r>
+      <w:r>
+        <w:rPr>
+          <w:rFonts w:ascii="Consolas" w:eastAsia="Times New Roman" w:hAnsi="Consolas" w:cs="Times New Roman"/>
+          <w:color w:val="6688CC"/>
+          <w:sz w:val="21"/>
+          <w:szCs w:val="21"/>
+          <w:lang w:val="en-GB" w:eastAsia="en-GB"/>
+        </w:rPr>
+        <w:t xml:space="preserve"> </w:t>
+      </w:r>
+      <w:r>
+        <w:rPr>
+          <w:rFonts w:ascii="Consolas" w:eastAsia="Times New Roman" w:hAnsi="Consolas" w:cs="Times New Roman"/>
+          <w:color w:val="22AA44"/>
+          <w:sz w:val="21"/>
+          <w:szCs w:val="21"/>
+          <w:lang w:val="en-GB" w:eastAsia="en-GB"/>
+        </w:rPr>
+        <w:t>Beolvasás és feldolgozás</w:t>
+      </w:r>
+    </w:p>
+    <w:p>
+      <w:pPr>
+        <w:shd w:val="clear" w:color="auto" w:fill="000C18"/>
+        <w:spacing w:after="0" w:line="285" w:lineRule="atLeast"/>
+        <w:rPr>
+          <w:rFonts w:ascii="Consolas" w:eastAsia="Times New Roman" w:hAnsi="Consolas" w:cs="Times New Roman"/>
+          <w:color w:val="6688CC"/>
+          <w:sz w:val="21"/>
+          <w:szCs w:val="21"/>
+          <w:lang w:val="en-GB" w:eastAsia="en-GB"/>
+        </w:rPr>
+      </w:pPr>
+      <w:r>
+        <w:rPr>
+          <w:rFonts w:ascii="Consolas" w:eastAsia="Times New Roman" w:hAnsi="Consolas" w:cs="Times New Roman"/>
+          <w:color w:val="6688CC"/>
+          <w:sz w:val="21"/>
+          <w:szCs w:val="21"/>
+          <w:lang w:val="en-GB" w:eastAsia="en-GB"/>
+        </w:rPr>
+        <w:t xml:space="preserve">        </w:t>
+      </w:r>
+      <w:r>
+        <w:rPr>
+          <w:rFonts w:ascii="Consolas" w:eastAsia="Times New Roman" w:hAnsi="Consolas" w:cs="Times New Roman"/>
+          <w:color w:val="225588"/>
+          <w:sz w:val="21"/>
+          <w:szCs w:val="21"/>
+          <w:lang w:val="en-GB" w:eastAsia="en-GB"/>
+        </w:rPr>
+        <w:t>string</w:t>
+      </w:r>
+      <w:r>
+        <w:rPr>
+          <w:rFonts w:ascii="Consolas" w:eastAsia="Times New Roman" w:hAnsi="Consolas" w:cs="Times New Roman"/>
+          <w:color w:val="6688CC"/>
+          <w:sz w:val="21"/>
+          <w:szCs w:val="21"/>
+          <w:lang w:val="en-GB" w:eastAsia="en-GB"/>
+        </w:rPr>
+        <w:t xml:space="preserve"> evek </w:t>
+      </w:r>
+      <w:r>
+        <w:rPr>
+          <w:rFonts w:ascii="Consolas" w:eastAsia="Times New Roman" w:hAnsi="Consolas" w:cs="Times New Roman"/>
+          <w:color w:val="225588"/>
+          <w:sz w:val="21"/>
+          <w:szCs w:val="21"/>
+          <w:lang w:val="en-GB" w:eastAsia="en-GB"/>
+        </w:rPr>
+        <w:t>=</w:t>
+      </w:r>
+      <w:r>
+        <w:rPr>
+          <w:rFonts w:ascii="Consolas" w:eastAsia="Times New Roman" w:hAnsi="Consolas" w:cs="Times New Roman"/>
+          <w:color w:val="6688CC"/>
+          <w:sz w:val="21"/>
+          <w:szCs w:val="21"/>
+          <w:lang w:val="en-GB" w:eastAsia="en-GB"/>
+        </w:rPr>
+        <w:t xml:space="preserve"> </w:t>
+      </w:r>
+      <w:r>
+        <w:rPr>
+          <w:rFonts w:ascii="Consolas" w:eastAsia="Times New Roman" w:hAnsi="Consolas" w:cs="Times New Roman"/>
+          <w:color w:val="FFEEBB"/>
+          <w:sz w:val="21"/>
+          <w:szCs w:val="21"/>
+          <w:u w:val="single"/>
+          <w:lang w:val="en-GB" w:eastAsia="en-GB"/>
+        </w:rPr>
+        <w:t>Console</w:t>
+      </w:r>
+      <w:r>
+        <w:rPr>
+          <w:rFonts w:ascii="Consolas" w:eastAsia="Times New Roman" w:hAnsi="Consolas" w:cs="Times New Roman"/>
+          <w:color w:val="225588"/>
+          <w:sz w:val="21"/>
+          <w:szCs w:val="21"/>
+          <w:lang w:val="en-GB" w:eastAsia="en-GB"/>
+        </w:rPr>
+        <w:t>.</w:t>
+      </w:r>
+      <w:r>
+        <w:rPr>
+          <w:rFonts w:ascii="Consolas" w:eastAsia="Times New Roman" w:hAnsi="Consolas" w:cs="Times New Roman"/>
+          <w:color w:val="DDBB88"/>
+          <w:sz w:val="21"/>
+          <w:szCs w:val="21"/>
+          <w:lang w:val="en-GB" w:eastAsia="en-GB"/>
+        </w:rPr>
+        <w:t>ReadLine</w:t>
+      </w:r>
+      <w:r>
+        <w:rPr>
+          <w:rFonts w:ascii="Consolas" w:eastAsia="Times New Roman" w:hAnsi="Consolas" w:cs="Times New Roman"/>
+          <w:color w:val="6688CC"/>
+          <w:sz w:val="21"/>
+          <w:szCs w:val="21"/>
+          <w:lang w:val="en-GB" w:eastAsia="en-GB"/>
+        </w:rPr>
+        <w:t xml:space="preserve">() </w:t>
+      </w:r>
+      <w:r>
+        <w:rPr>
+          <w:rFonts w:ascii="Consolas" w:eastAsia="Times New Roman" w:hAnsi="Consolas" w:cs="Times New Roman"/>
+          <w:color w:val="225588"/>
+          <w:sz w:val="21"/>
+          <w:szCs w:val="21"/>
+          <w:lang w:val="en-GB" w:eastAsia="en-GB"/>
+        </w:rPr>
+        <w:t>??</w:t>
+      </w:r>
+      <w:r>
+        <w:rPr>
+          <w:rFonts w:ascii="Consolas" w:eastAsia="Times New Roman" w:hAnsi="Consolas" w:cs="Times New Roman"/>
+          <w:color w:val="6688CC"/>
+          <w:sz w:val="21"/>
+          <w:szCs w:val="21"/>
+          <w:lang w:val="en-GB" w:eastAsia="en-GB"/>
+        </w:rPr>
+        <w:t xml:space="preserve"> </w:t>
+      </w:r>
+      <w:r>
+        <w:rPr>
+          <w:rFonts w:ascii="Consolas" w:eastAsia="Times New Roman" w:hAnsi="Consolas" w:cs="Times New Roman"/>
+          <w:color w:val="22AA44"/>
+          <w:sz w:val="21"/>
+          <w:szCs w:val="21"/>
+          <w:lang w:val="en-GB" w:eastAsia="en-GB"/>
+        </w:rPr>
+        <w:t>"0"</w:t>
+      </w:r>
+      <w:r>
+        <w:rPr>
+          <w:rFonts w:ascii="Consolas" w:eastAsia="Times New Roman" w:hAnsi="Consolas" w:cs="Times New Roman"/>
+          <w:color w:val="6688CC"/>
+          <w:sz w:val="21"/>
+          <w:szCs w:val="21"/>
+          <w:lang w:val="en-GB" w:eastAsia="en-GB"/>
+        </w:rPr>
+        <w:t>;  </w:t>
+      </w:r>
+      <w:r>
+        <w:rPr>
+          <w:rFonts w:ascii="Consolas" w:eastAsia="Times New Roman" w:hAnsi="Consolas" w:cs="Times New Roman"/>
+          <w:color w:val="384887"/>
+          <w:sz w:val="21"/>
+          <w:szCs w:val="21"/>
+          <w:lang w:val="en-GB" w:eastAsia="en-GB"/>
+        </w:rPr>
+        <w:t>// prompt: beolvasom, hogy hány év lesz, vagy ha nincs input legyen 0 --&gt; nem fut le</w:t>
+      </w:r>
+    </w:p>
+    <w:p>
+      <w:pPr>
+        <w:shd w:val="clear" w:color="auto" w:fill="000C18"/>
+        <w:spacing w:after="0" w:line="285" w:lineRule="atLeast"/>
+        <w:rPr>
+          <w:rFonts w:ascii="Consolas" w:eastAsia="Times New Roman" w:hAnsi="Consolas" w:cs="Times New Roman"/>
+          <w:color w:val="6688CC"/>
+          <w:sz w:val="21"/>
+          <w:szCs w:val="21"/>
+          <w:lang w:val="en-GB" w:eastAsia="en-GB"/>
+        </w:rPr>
+      </w:pPr>
+      <w:r>
+        <w:rPr>
+          <w:rFonts w:ascii="Consolas" w:eastAsia="Times New Roman" w:hAnsi="Consolas" w:cs="Times New Roman"/>
+          <w:color w:val="6688CC"/>
+          <w:sz w:val="21"/>
+          <w:szCs w:val="21"/>
+          <w:lang w:val="en-GB" w:eastAsia="en-GB"/>
+        </w:rPr>
+        <w:t xml:space="preserve">        </w:t>
+      </w:r>
+      <w:r>
+        <w:rPr>
+          <w:rFonts w:ascii="Consolas" w:eastAsia="Times New Roman" w:hAnsi="Consolas" w:cs="Times New Roman"/>
+          <w:color w:val="225588"/>
+          <w:sz w:val="21"/>
+          <w:szCs w:val="21"/>
+          <w:lang w:val="en-GB" w:eastAsia="en-GB"/>
+        </w:rPr>
+        <w:t>int</w:t>
+      </w:r>
+      <w:r>
+        <w:rPr>
+          <w:rFonts w:ascii="Consolas" w:eastAsia="Times New Roman" w:hAnsi="Consolas" w:cs="Times New Roman"/>
+          <w:color w:val="6688CC"/>
+          <w:sz w:val="21"/>
+          <w:szCs w:val="21"/>
+          <w:lang w:val="en-GB" w:eastAsia="en-GB"/>
+        </w:rPr>
+        <w:t xml:space="preserve"> evekSzam </w:t>
+      </w:r>
+      <w:r>
+        <w:rPr>
+          <w:rFonts w:ascii="Consolas" w:eastAsia="Times New Roman" w:hAnsi="Consolas" w:cs="Times New Roman"/>
+          <w:color w:val="225588"/>
+          <w:sz w:val="21"/>
+          <w:szCs w:val="21"/>
+          <w:lang w:val="en-GB" w:eastAsia="en-GB"/>
+        </w:rPr>
+        <w:t>=</w:t>
+      </w:r>
+      <w:r>
+        <w:rPr>
+          <w:rFonts w:ascii="Consolas" w:eastAsia="Times New Roman" w:hAnsi="Consolas" w:cs="Times New Roman"/>
+          <w:color w:val="6688CC"/>
+          <w:sz w:val="21"/>
+          <w:szCs w:val="21"/>
+          <w:lang w:val="en-GB" w:eastAsia="en-GB"/>
+        </w:rPr>
+        <w:t xml:space="preserve"> </w:t>
+      </w:r>
+      <w:r>
+        <w:rPr>
+          <w:rFonts w:ascii="Consolas" w:eastAsia="Times New Roman" w:hAnsi="Consolas" w:cs="Times New Roman"/>
+          <w:color w:val="225588"/>
+          <w:sz w:val="21"/>
+          <w:szCs w:val="21"/>
+          <w:lang w:val="en-GB" w:eastAsia="en-GB"/>
+        </w:rPr>
+        <w:t>int.</w:t>
+      </w:r>
+      <w:r>
+        <w:rPr>
+          <w:rFonts w:ascii="Consolas" w:eastAsia="Times New Roman" w:hAnsi="Consolas" w:cs="Times New Roman"/>
+          <w:color w:val="DDBB88"/>
+          <w:sz w:val="21"/>
+          <w:szCs w:val="21"/>
+          <w:lang w:val="en-GB" w:eastAsia="en-GB"/>
+        </w:rPr>
+        <w:t>Parse</w:t>
+      </w:r>
+      <w:r>
+        <w:rPr>
+          <w:rFonts w:ascii="Consolas" w:eastAsia="Times New Roman" w:hAnsi="Consolas" w:cs="Times New Roman"/>
+          <w:color w:val="6688CC"/>
+          <w:sz w:val="21"/>
+          <w:szCs w:val="21"/>
+          <w:lang w:val="en-GB" w:eastAsia="en-GB"/>
+        </w:rPr>
+        <w:t>(evek);</w:t>
+      </w:r>
+    </w:p>
+    <w:p>
+      <w:pPr>
+        <w:shd w:val="clear" w:color="auto" w:fill="000C18"/>
+        <w:spacing w:after="0" w:line="285" w:lineRule="atLeast"/>
+        <w:rPr>
+          <w:rFonts w:ascii="Consolas" w:eastAsia="Times New Roman" w:hAnsi="Consolas" w:cs="Times New Roman"/>
+          <w:color w:val="6688CC"/>
+          <w:sz w:val="21"/>
+          <w:szCs w:val="21"/>
+          <w:lang w:val="en-GB" w:eastAsia="en-GB"/>
+        </w:rPr>
+      </w:pPr>
+    </w:p>
+    <w:p>
+      <w:pPr>
+        <w:shd w:val="clear" w:color="auto" w:fill="000C18"/>
+        <w:spacing w:after="0" w:line="285" w:lineRule="atLeast"/>
+        <w:rPr>
+          <w:rFonts w:ascii="Consolas" w:eastAsia="Times New Roman" w:hAnsi="Consolas" w:cs="Times New Roman"/>
+          <w:color w:val="6688CC"/>
+          <w:sz w:val="21"/>
+          <w:szCs w:val="21"/>
+          <w:lang w:val="en-GB" w:eastAsia="en-GB"/>
+        </w:rPr>
+      </w:pPr>
+      <w:r>
+        <w:rPr>
+          <w:rFonts w:ascii="Consolas" w:eastAsia="Times New Roman" w:hAnsi="Consolas" w:cs="Times New Roman"/>
+          <w:color w:val="6688CC"/>
+          <w:sz w:val="21"/>
+          <w:szCs w:val="21"/>
+          <w:lang w:val="en-GB" w:eastAsia="en-GB"/>
+        </w:rPr>
+        <w:t xml:space="preserve">        </w:t>
+      </w:r>
+      <w:r>
+        <w:rPr>
+          <w:rFonts w:ascii="Consolas" w:eastAsia="Times New Roman" w:hAnsi="Consolas" w:cs="Times New Roman"/>
+          <w:color w:val="225588"/>
+          <w:sz w:val="21"/>
+          <w:szCs w:val="21"/>
+          <w:lang w:val="en-GB" w:eastAsia="en-GB"/>
+        </w:rPr>
+        <w:t>for</w:t>
+      </w:r>
+      <w:r>
+        <w:rPr>
+          <w:rFonts w:ascii="Consolas" w:eastAsia="Times New Roman" w:hAnsi="Consolas" w:cs="Times New Roman"/>
+          <w:color w:val="6688CC"/>
+          <w:sz w:val="21"/>
+          <w:szCs w:val="21"/>
+          <w:lang w:val="en-GB" w:eastAsia="en-GB"/>
+        </w:rPr>
+        <w:t xml:space="preserve"> (</w:t>
+      </w:r>
+      <w:r>
+        <w:rPr>
+          <w:rFonts w:ascii="Consolas" w:eastAsia="Times New Roman" w:hAnsi="Consolas" w:cs="Times New Roman"/>
+          <w:color w:val="225588"/>
+          <w:sz w:val="21"/>
+          <w:szCs w:val="21"/>
+          <w:lang w:val="en-GB" w:eastAsia="en-GB"/>
+        </w:rPr>
+        <w:t>int</w:t>
+      </w:r>
+      <w:r>
+        <w:rPr>
+          <w:rFonts w:ascii="Consolas" w:eastAsia="Times New Roman" w:hAnsi="Consolas" w:cs="Times New Roman"/>
+          <w:color w:val="6688CC"/>
+          <w:sz w:val="21"/>
+          <w:szCs w:val="21"/>
+          <w:lang w:val="en-GB" w:eastAsia="en-GB"/>
+        </w:rPr>
+        <w:t xml:space="preserve"> i </w:t>
+      </w:r>
+      <w:r>
+        <w:rPr>
+          <w:rFonts w:ascii="Consolas" w:eastAsia="Times New Roman" w:hAnsi="Consolas" w:cs="Times New Roman"/>
+          <w:color w:val="225588"/>
+          <w:sz w:val="21"/>
+          <w:szCs w:val="21"/>
+          <w:lang w:val="en-GB" w:eastAsia="en-GB"/>
+        </w:rPr>
+        <w:t>=</w:t>
+      </w:r>
+      <w:r>
+        <w:rPr>
+          <w:rFonts w:ascii="Consolas" w:eastAsia="Times New Roman" w:hAnsi="Consolas" w:cs="Times New Roman"/>
+          <w:color w:val="6688CC"/>
+          <w:sz w:val="21"/>
+          <w:szCs w:val="21"/>
+          <w:lang w:val="en-GB" w:eastAsia="en-GB"/>
+        </w:rPr>
+        <w:t xml:space="preserve"> </w:t>
+      </w:r>
+      <w:r>
+        <w:rPr>
+          <w:rFonts w:ascii="Consolas" w:eastAsia="Times New Roman" w:hAnsi="Consolas" w:cs="Times New Roman"/>
+          <w:color w:val="F280D0"/>
+          <w:sz w:val="21"/>
+          <w:szCs w:val="21"/>
+          <w:lang w:val="en-GB" w:eastAsia="en-GB"/>
+        </w:rPr>
+        <w:t>0</w:t>
+      </w:r>
+      <w:r>
+        <w:rPr>
+          <w:rFonts w:ascii="Consolas" w:eastAsia="Times New Roman" w:hAnsi="Consolas" w:cs="Times New Roman"/>
+          <w:color w:val="6688CC"/>
+          <w:sz w:val="21"/>
+          <w:szCs w:val="21"/>
+          <w:lang w:val="en-GB" w:eastAsia="en-GB"/>
+        </w:rPr>
+        <w:t xml:space="preserve">; i </w:t>
+      </w:r>
+      <w:r>
+        <w:rPr>
+          <w:rFonts w:ascii="Consolas" w:eastAsia="Times New Roman" w:hAnsi="Consolas" w:cs="Times New Roman"/>
+          <w:color w:val="225588"/>
+          <w:sz w:val="21"/>
+          <w:szCs w:val="21"/>
+          <w:lang w:val="en-GB" w:eastAsia="en-GB"/>
+        </w:rPr>
+        <w:t>&lt;</w:t>
+      </w:r>
+      <w:r>
+        <w:rPr>
+          <w:rFonts w:ascii="Consolas" w:eastAsia="Times New Roman" w:hAnsi="Consolas" w:cs="Times New Roman"/>
+          <w:color w:val="6688CC"/>
+          <w:sz w:val="21"/>
+          <w:szCs w:val="21"/>
+          <w:lang w:val="en-GB" w:eastAsia="en-GB"/>
+        </w:rPr>
+        <w:t xml:space="preserve"> evekSzam; i</w:t>
+      </w:r>
+      <w:r>
+        <w:rPr>
+          <w:rFonts w:ascii="Consolas" w:eastAsia="Times New Roman" w:hAnsi="Consolas" w:cs="Times New Roman"/>
+          <w:color w:val="225588"/>
+          <w:sz w:val="21"/>
+          <w:szCs w:val="21"/>
+          <w:lang w:val="en-GB" w:eastAsia="en-GB"/>
+        </w:rPr>
+        <w:t>++</w:t>
+      </w:r>
+      <w:r>
+        <w:rPr>
+          <w:rFonts w:ascii="Consolas" w:eastAsia="Times New Roman" w:hAnsi="Consolas" w:cs="Times New Roman"/>
+          <w:color w:val="6688CC"/>
+          <w:sz w:val="21"/>
+          <w:szCs w:val="21"/>
+          <w:lang w:val="en-GB" w:eastAsia="en-GB"/>
+        </w:rPr>
+        <w:t>)</w:t>
+      </w:r>
+    </w:p>
+    <w:p>
+      <w:pPr>
+        <w:shd w:val="clear" w:color="auto" w:fill="000C18"/>
+        <w:spacing w:after="0" w:line="285" w:lineRule="atLeast"/>
+        <w:rPr>
+          <w:rFonts w:ascii="Consolas" w:eastAsia="Times New Roman" w:hAnsi="Consolas" w:cs="Times New Roman"/>
+          <w:color w:val="6688CC"/>
+          <w:sz w:val="21"/>
+          <w:szCs w:val="21"/>
+          <w:lang w:val="en-GB" w:eastAsia="en-GB"/>
+        </w:rPr>
+      </w:pPr>
+      <w:r>
+        <w:rPr>
+          <w:rFonts w:ascii="Consolas" w:eastAsia="Times New Roman" w:hAnsi="Consolas" w:cs="Times New Roman"/>
+          <w:color w:val="6688CC"/>
+          <w:sz w:val="21"/>
+          <w:szCs w:val="21"/>
+          <w:lang w:val="en-GB" w:eastAsia="en-GB"/>
+        </w:rPr>
+        <w:t>        {</w:t>
+      </w:r>
+    </w:p>
+    <w:p>
+      <w:pPr>
+        <w:shd w:val="clear" w:color="auto" w:fill="000C18"/>
+        <w:spacing w:after="0" w:line="285" w:lineRule="atLeast"/>
+        <w:rPr>
+          <w:rFonts w:ascii="Consolas" w:eastAsia="Times New Roman" w:hAnsi="Consolas" w:cs="Times New Roman"/>
+          <w:color w:val="6688CC"/>
+          <w:sz w:val="21"/>
+          <w:szCs w:val="21"/>
+          <w:lang w:val="en-GB" w:eastAsia="en-GB"/>
+        </w:rPr>
+      </w:pPr>
+      <w:r>
+        <w:rPr>
+          <w:rFonts w:ascii="Consolas" w:eastAsia="Times New Roman" w:hAnsi="Consolas" w:cs="Times New Roman"/>
+          <w:color w:val="6688CC"/>
+          <w:sz w:val="21"/>
+          <w:szCs w:val="21"/>
+          <w:lang w:val="en-GB" w:eastAsia="en-GB"/>
+        </w:rPr>
+        <w:t xml:space="preserve">            </w:t>
+      </w:r>
+      <w:r>
+        <w:rPr>
+          <w:rFonts w:ascii="Consolas" w:eastAsia="Times New Roman" w:hAnsi="Consolas" w:cs="Times New Roman"/>
+          <w:color w:val="225588"/>
+          <w:sz w:val="21"/>
+          <w:szCs w:val="21"/>
+          <w:lang w:val="en-GB" w:eastAsia="en-GB"/>
+        </w:rPr>
+        <w:t>string</w:t>
+      </w:r>
+      <w:r>
+        <w:rPr>
+          <w:rFonts w:ascii="Consolas" w:eastAsia="Times New Roman" w:hAnsi="Consolas" w:cs="Times New Roman"/>
+          <w:color w:val="6688CC"/>
+          <w:sz w:val="21"/>
+          <w:szCs w:val="21"/>
+          <w:lang w:val="en-GB" w:eastAsia="en-GB"/>
+        </w:rPr>
+        <w:t xml:space="preserve"> sor </w:t>
+      </w:r>
+      <w:r>
+        <w:rPr>
+          <w:rFonts w:ascii="Consolas" w:eastAsia="Times New Roman" w:hAnsi="Consolas" w:cs="Times New Roman"/>
+          <w:color w:val="225588"/>
+          <w:sz w:val="21"/>
+          <w:szCs w:val="21"/>
+          <w:lang w:val="en-GB" w:eastAsia="en-GB"/>
+        </w:rPr>
+        <w:t>=</w:t>
+      </w:r>
+      <w:r>
+        <w:rPr>
+          <w:rFonts w:ascii="Consolas" w:eastAsia="Times New Roman" w:hAnsi="Consolas" w:cs="Times New Roman"/>
+          <w:color w:val="6688CC"/>
+          <w:sz w:val="21"/>
+          <w:szCs w:val="21"/>
+          <w:lang w:val="en-GB" w:eastAsia="en-GB"/>
+        </w:rPr>
+        <w:t xml:space="preserve"> </w:t>
+      </w:r>
+      <w:r>
+        <w:rPr>
+          <w:rFonts w:ascii="Consolas" w:eastAsia="Times New Roman" w:hAnsi="Consolas" w:cs="Times New Roman"/>
+          <w:color w:val="FFEEBB"/>
+          <w:sz w:val="21"/>
+          <w:szCs w:val="21"/>
+          <w:u w:val="single"/>
+          <w:lang w:val="en-GB" w:eastAsia="en-GB"/>
+        </w:rPr>
+        <w:t>Console</w:t>
+      </w:r>
+      <w:r>
+        <w:rPr>
+          <w:rFonts w:ascii="Consolas" w:eastAsia="Times New Roman" w:hAnsi="Consolas" w:cs="Times New Roman"/>
+          <w:color w:val="225588"/>
+          <w:sz w:val="21"/>
+          <w:szCs w:val="21"/>
+          <w:lang w:val="en-GB" w:eastAsia="en-GB"/>
+        </w:rPr>
+        <w:t>.</w:t>
+      </w:r>
+      <w:r>
+        <w:rPr>
+          <w:rFonts w:ascii="Consolas" w:eastAsia="Times New Roman" w:hAnsi="Consolas" w:cs="Times New Roman"/>
+          <w:color w:val="DDBB88"/>
+          <w:sz w:val="21"/>
+          <w:szCs w:val="21"/>
+          <w:lang w:val="en-GB" w:eastAsia="en-GB"/>
+        </w:rPr>
+        <w:t>ReadLine</w:t>
+      </w:r>
+      <w:r>
+        <w:rPr>
+          <w:rFonts w:ascii="Consolas" w:eastAsia="Times New Roman" w:hAnsi="Consolas" w:cs="Times New Roman"/>
+          <w:color w:val="6688CC"/>
+          <w:sz w:val="21"/>
+          <w:szCs w:val="21"/>
+          <w:lang w:val="en-GB" w:eastAsia="en-GB"/>
+        </w:rPr>
+        <w:t xml:space="preserve">() </w:t>
+      </w:r>
+      <w:r>
+        <w:rPr>
+          <w:rFonts w:ascii="Consolas" w:eastAsia="Times New Roman" w:hAnsi="Consolas" w:cs="Times New Roman"/>
+          <w:color w:val="225588"/>
+          <w:sz w:val="21"/>
+          <w:szCs w:val="21"/>
+          <w:lang w:val="en-GB" w:eastAsia="en-GB"/>
+        </w:rPr>
+        <w:t>??</w:t>
+      </w:r>
+      <w:r>
+        <w:rPr>
+          <w:rFonts w:ascii="Consolas" w:eastAsia="Times New Roman" w:hAnsi="Consolas" w:cs="Times New Roman"/>
+          <w:color w:val="6688CC"/>
+          <w:sz w:val="21"/>
+          <w:szCs w:val="21"/>
+          <w:lang w:val="en-GB" w:eastAsia="en-GB"/>
+        </w:rPr>
+        <w:t xml:space="preserve"> </w:t>
+      </w:r>
+      <w:r>
+        <w:rPr>
+          <w:rFonts w:ascii="Consolas" w:eastAsia="Times New Roman" w:hAnsi="Consolas" w:cs="Times New Roman"/>
+          <w:color w:val="22AA44"/>
+          <w:sz w:val="21"/>
+          <w:szCs w:val="21"/>
+          <w:lang w:val="en-GB" w:eastAsia="en-GB"/>
+        </w:rPr>
+        <w:t>""</w:t>
+      </w:r>
+      <w:r>
+        <w:rPr>
+          <w:rFonts w:ascii="Consolas" w:eastAsia="Times New Roman" w:hAnsi="Consolas" w:cs="Times New Roman"/>
+          <w:color w:val="6688CC"/>
+          <w:sz w:val="21"/>
+          <w:szCs w:val="21"/>
+          <w:lang w:val="en-GB" w:eastAsia="en-GB"/>
+        </w:rPr>
+        <w:t>;</w:t>
+      </w:r>
+    </w:p>
+    <w:p>
+      <w:pPr>
+        <w:shd w:val="clear" w:color="auto" w:fill="000C18"/>
+        <w:spacing w:after="0" w:line="285" w:lineRule="atLeast"/>
+        <w:rPr>
+          <w:rFonts w:ascii="Consolas" w:eastAsia="Times New Roman" w:hAnsi="Consolas" w:cs="Times New Roman"/>
+          <w:color w:val="6688CC"/>
+          <w:sz w:val="21"/>
+          <w:szCs w:val="21"/>
+          <w:lang w:val="en-GB" w:eastAsia="en-GB"/>
+        </w:rPr>
+      </w:pPr>
+      <w:r>
+        <w:rPr>
+          <w:rFonts w:ascii="Consolas" w:eastAsia="Times New Roman" w:hAnsi="Consolas" w:cs="Times New Roman"/>
+          <w:color w:val="6688CC"/>
+          <w:sz w:val="21"/>
+          <w:szCs w:val="21"/>
+          <w:lang w:val="en-GB" w:eastAsia="en-GB"/>
+        </w:rPr>
+        <w:t xml:space="preserve">            </w:t>
+      </w:r>
+      <w:r>
+        <w:rPr>
+          <w:rFonts w:ascii="Consolas" w:eastAsia="Times New Roman" w:hAnsi="Consolas" w:cs="Times New Roman"/>
+          <w:color w:val="384887"/>
+          <w:sz w:val="21"/>
+          <w:szCs w:val="21"/>
+          <w:lang w:val="en-GB" w:eastAsia="en-GB"/>
+        </w:rPr>
+        <w:t>// prompt: beolvasom a borok adatait</w:t>
+      </w:r>
+    </w:p>
+    <w:p>
+      <w:pPr>
+        <w:shd w:val="clear" w:color="auto" w:fill="000C18"/>
+        <w:spacing w:after="0" w:line="285" w:lineRule="atLeast"/>
+        <w:rPr>
+          <w:rFonts w:ascii="Consolas" w:eastAsia="Times New Roman" w:hAnsi="Consolas" w:cs="Times New Roman"/>
+          <w:color w:val="6688CC"/>
+          <w:sz w:val="21"/>
+          <w:szCs w:val="21"/>
+          <w:lang w:val="en-GB" w:eastAsia="en-GB"/>
+        </w:rPr>
+      </w:pPr>
+      <w:r>
+        <w:rPr>
+          <w:rFonts w:ascii="Consolas" w:eastAsia="Times New Roman" w:hAnsi="Consolas" w:cs="Times New Roman"/>
+          <w:color w:val="6688CC"/>
+          <w:sz w:val="21"/>
+          <w:szCs w:val="21"/>
+          <w:lang w:val="en-GB" w:eastAsia="en-GB"/>
+        </w:rPr>
+        <w:t xml:space="preserve">            </w:t>
+      </w:r>
+      <w:r>
+        <w:rPr>
+          <w:rFonts w:ascii="Consolas" w:eastAsia="Times New Roman" w:hAnsi="Consolas" w:cs="Times New Roman"/>
+          <w:color w:val="225588"/>
+          <w:sz w:val="21"/>
+          <w:szCs w:val="21"/>
+          <w:lang w:val="en-GB" w:eastAsia="en-GB"/>
+        </w:rPr>
+        <w:t>string</w:t>
+      </w:r>
+      <w:r>
+        <w:rPr>
+          <w:rFonts w:ascii="Consolas" w:eastAsia="Times New Roman" w:hAnsi="Consolas" w:cs="Times New Roman"/>
+          <w:color w:val="6688CC"/>
+          <w:sz w:val="21"/>
+          <w:szCs w:val="21"/>
+          <w:lang w:val="en-GB" w:eastAsia="en-GB"/>
+        </w:rPr>
+        <w:t xml:space="preserve">[] adatok </w:t>
+      </w:r>
+      <w:r>
+        <w:rPr>
+          <w:rFonts w:ascii="Consolas" w:eastAsia="Times New Roman" w:hAnsi="Consolas" w:cs="Times New Roman"/>
+          <w:color w:val="225588"/>
+          <w:sz w:val="21"/>
+          <w:szCs w:val="21"/>
+          <w:lang w:val="en-GB" w:eastAsia="en-GB"/>
+        </w:rPr>
+        <w:t>=</w:t>
+      </w:r>
+      <w:r>
+        <w:rPr>
+          <w:rFonts w:ascii="Consolas" w:eastAsia="Times New Roman" w:hAnsi="Consolas" w:cs="Times New Roman"/>
+          <w:color w:val="6688CC"/>
+          <w:sz w:val="21"/>
+          <w:szCs w:val="21"/>
+          <w:lang w:val="en-GB" w:eastAsia="en-GB"/>
+        </w:rPr>
+        <w:t xml:space="preserve"> sor</w:t>
+      </w:r>
+      <w:r>
+        <w:rPr>
+          <w:rFonts w:ascii="Consolas" w:eastAsia="Times New Roman" w:hAnsi="Consolas" w:cs="Times New Roman"/>
+          <w:color w:val="225588"/>
+          <w:sz w:val="21"/>
+          <w:szCs w:val="21"/>
+          <w:lang w:val="en-GB" w:eastAsia="en-GB"/>
+        </w:rPr>
+        <w:t>.</w:t>
+      </w:r>
+      <w:r>
+        <w:rPr>
+          <w:rFonts w:ascii="Consolas" w:eastAsia="Times New Roman" w:hAnsi="Consolas" w:cs="Times New Roman"/>
+          <w:color w:val="DDBB88"/>
+          <w:sz w:val="21"/>
+          <w:szCs w:val="21"/>
+          <w:lang w:val="en-GB" w:eastAsia="en-GB"/>
+        </w:rPr>
+        <w:t>Split</w:t>
+      </w:r>
+      <w:r>
+        <w:rPr>
+          <w:rFonts w:ascii="Consolas" w:eastAsia="Times New Roman" w:hAnsi="Consolas" w:cs="Times New Roman"/>
+          <w:color w:val="6688CC"/>
+          <w:sz w:val="21"/>
+          <w:szCs w:val="21"/>
+          <w:lang w:val="en-GB" w:eastAsia="en-GB"/>
+        </w:rPr>
+        <w:t>(</w:t>
+      </w:r>
+      <w:r>
+        <w:rPr>
+          <w:rFonts w:ascii="Consolas" w:eastAsia="Times New Roman" w:hAnsi="Consolas" w:cs="Times New Roman"/>
+          <w:color w:val="22AA44"/>
+          <w:sz w:val="21"/>
+          <w:szCs w:val="21"/>
+          <w:lang w:val="en-GB" w:eastAsia="en-GB"/>
+        </w:rPr>
+        <w:t>' '</w:t>
+      </w:r>
+      <w:r>
+        <w:rPr>
+          <w:rFonts w:ascii="Consolas" w:eastAsia="Times New Roman" w:hAnsi="Consolas" w:cs="Times New Roman"/>
+          <w:color w:val="6688CC"/>
+          <w:sz w:val="21"/>
+          <w:szCs w:val="21"/>
+          <w:lang w:val="en-GB" w:eastAsia="en-GB"/>
+        </w:rPr>
+        <w:t>);</w:t>
+      </w:r>
+    </w:p>
+    <w:p>
+      <w:pPr>
+        <w:shd w:val="clear" w:color="auto" w:fill="000C18"/>
+        <w:spacing w:after="0" w:line="285" w:lineRule="atLeast"/>
+        <w:rPr>
+          <w:rFonts w:ascii="Consolas" w:eastAsia="Times New Roman" w:hAnsi="Consolas" w:cs="Times New Roman"/>
+          <w:color w:val="6688CC"/>
+          <w:sz w:val="21"/>
+          <w:szCs w:val="21"/>
+          <w:lang w:val="en-GB" w:eastAsia="en-GB"/>
+        </w:rPr>
+      </w:pPr>
+      <w:r>
+        <w:rPr>
+          <w:rFonts w:ascii="Consolas" w:eastAsia="Times New Roman" w:hAnsi="Consolas" w:cs="Times New Roman"/>
+          <w:color w:val="6688CC"/>
+          <w:sz w:val="21"/>
+          <w:szCs w:val="21"/>
+          <w:lang w:val="en-GB" w:eastAsia="en-GB"/>
+        </w:rPr>
+        <w:t xml:space="preserve">            </w:t>
+      </w:r>
+      <w:r>
+        <w:rPr>
+          <w:rFonts w:ascii="Consolas" w:eastAsia="Times New Roman" w:hAnsi="Consolas" w:cs="Times New Roman"/>
+          <w:color w:val="225588"/>
+          <w:sz w:val="21"/>
+          <w:szCs w:val="21"/>
+          <w:lang w:val="en-GB" w:eastAsia="en-GB"/>
+        </w:rPr>
+        <w:t>string</w:t>
+      </w:r>
+      <w:r>
+        <w:rPr>
+          <w:rFonts w:ascii="Consolas" w:eastAsia="Times New Roman" w:hAnsi="Consolas" w:cs="Times New Roman"/>
+          <w:color w:val="6688CC"/>
+          <w:sz w:val="21"/>
+          <w:szCs w:val="21"/>
+          <w:lang w:val="en-GB" w:eastAsia="en-GB"/>
+        </w:rPr>
+        <w:t xml:space="preserve"> ar </w:t>
+      </w:r>
+      <w:r>
+        <w:rPr>
+          <w:rFonts w:ascii="Consolas" w:eastAsia="Times New Roman" w:hAnsi="Consolas" w:cs="Times New Roman"/>
+          <w:color w:val="225588"/>
+          <w:sz w:val="21"/>
+          <w:szCs w:val="21"/>
+          <w:lang w:val="en-GB" w:eastAsia="en-GB"/>
+        </w:rPr>
+        <w:t>=</w:t>
+      </w:r>
+      <w:r>
+        <w:rPr>
+          <w:rFonts w:ascii="Consolas" w:eastAsia="Times New Roman" w:hAnsi="Consolas" w:cs="Times New Roman"/>
+          <w:color w:val="6688CC"/>
+          <w:sz w:val="21"/>
+          <w:szCs w:val="21"/>
+          <w:lang w:val="en-GB" w:eastAsia="en-GB"/>
+        </w:rPr>
+        <w:t xml:space="preserve"> adatok[</w:t>
+      </w:r>
+      <w:r>
+        <w:rPr>
+          <w:rFonts w:ascii="Consolas" w:eastAsia="Times New Roman" w:hAnsi="Consolas" w:cs="Times New Roman"/>
+          <w:color w:val="F280D0"/>
+          <w:sz w:val="21"/>
+          <w:szCs w:val="21"/>
+          <w:lang w:val="en-GB" w:eastAsia="en-GB"/>
+        </w:rPr>
+        <w:t>1</w:t>
+      </w:r>
+      <w:r>
+        <w:rPr>
+          <w:rFonts w:ascii="Consolas" w:eastAsia="Times New Roman" w:hAnsi="Consolas" w:cs="Times New Roman"/>
+          <w:color w:val="6688CC"/>
+          <w:sz w:val="21"/>
+          <w:szCs w:val="21"/>
+          <w:lang w:val="en-GB" w:eastAsia="en-GB"/>
+        </w:rPr>
+        <w:t>];</w:t>
+      </w:r>
+    </w:p>
+    <w:p>
+      <w:pPr>
+        <w:shd w:val="clear" w:color="auto" w:fill="000C18"/>
+        <w:spacing w:after="0" w:line="285" w:lineRule="atLeast"/>
+        <w:rPr>
+          <w:rFonts w:ascii="Consolas" w:eastAsia="Times New Roman" w:hAnsi="Consolas" w:cs="Times New Roman"/>
+          <w:color w:val="6688CC"/>
+          <w:sz w:val="21"/>
+          <w:szCs w:val="21"/>
+          <w:lang w:val="en-GB" w:eastAsia="en-GB"/>
+        </w:rPr>
+      </w:pPr>
+      <w:r>
+        <w:rPr>
+          <w:rFonts w:ascii="Consolas" w:eastAsia="Times New Roman" w:hAnsi="Consolas" w:cs="Times New Roman"/>
+          <w:color w:val="6688CC"/>
+          <w:sz w:val="21"/>
+          <w:szCs w:val="21"/>
+          <w:lang w:val="en-GB" w:eastAsia="en-GB"/>
+        </w:rPr>
+        <w:t xml:space="preserve">            </w:t>
+      </w:r>
+      <w:r>
+        <w:rPr>
+          <w:rFonts w:ascii="Consolas" w:eastAsia="Times New Roman" w:hAnsi="Consolas" w:cs="Times New Roman"/>
+          <w:color w:val="384887"/>
+          <w:sz w:val="21"/>
+          <w:szCs w:val="21"/>
+          <w:lang w:val="en-GB" w:eastAsia="en-GB"/>
+        </w:rPr>
+        <w:t>// prompt: a spacenél szétválasztom a két értéket, hogy tudjak velük dolgozni és kiválasztom az árat</w:t>
+      </w:r>
+    </w:p>
+    <w:p>
+      <w:pPr>
+        <w:shd w:val="clear" w:color="auto" w:fill="000C18"/>
+        <w:spacing w:after="0" w:line="285" w:lineRule="atLeast"/>
+        <w:rPr>
+          <w:rFonts w:ascii="Consolas" w:eastAsia="Times New Roman" w:hAnsi="Consolas" w:cs="Times New Roman"/>
+          <w:color w:val="6688CC"/>
+          <w:sz w:val="21"/>
+          <w:szCs w:val="21"/>
+          <w:lang w:val="en-GB" w:eastAsia="en-GB"/>
+        </w:rPr>
+      </w:pPr>
+      <w:r>
+        <w:rPr>
+          <w:rFonts w:ascii="Consolas" w:eastAsia="Times New Roman" w:hAnsi="Consolas" w:cs="Times New Roman"/>
+          <w:color w:val="6688CC"/>
+          <w:sz w:val="21"/>
+          <w:szCs w:val="21"/>
+          <w:lang w:val="en-GB" w:eastAsia="en-GB"/>
+        </w:rPr>
+        <w:t xml:space="preserve">            </w:t>
+      </w:r>
+      <w:r>
+        <w:rPr>
+          <w:rFonts w:ascii="Consolas" w:eastAsia="Times New Roman" w:hAnsi="Consolas" w:cs="Times New Roman"/>
+          <w:color w:val="225588"/>
+          <w:sz w:val="21"/>
+          <w:szCs w:val="21"/>
+          <w:lang w:val="en-GB" w:eastAsia="en-GB"/>
+        </w:rPr>
+        <w:t>int</w:t>
+      </w:r>
+      <w:r>
+        <w:rPr>
+          <w:rFonts w:ascii="Consolas" w:eastAsia="Times New Roman" w:hAnsi="Consolas" w:cs="Times New Roman"/>
+          <w:color w:val="6688CC"/>
+          <w:sz w:val="21"/>
+          <w:szCs w:val="21"/>
+          <w:lang w:val="en-GB" w:eastAsia="en-GB"/>
+        </w:rPr>
+        <w:t xml:space="preserve"> arSzam </w:t>
+      </w:r>
+      <w:r>
+        <w:rPr>
+          <w:rFonts w:ascii="Consolas" w:eastAsia="Times New Roman" w:hAnsi="Consolas" w:cs="Times New Roman"/>
+          <w:color w:val="225588"/>
+          <w:sz w:val="21"/>
+          <w:szCs w:val="21"/>
+          <w:lang w:val="en-GB" w:eastAsia="en-GB"/>
+        </w:rPr>
+        <w:t>=</w:t>
+      </w:r>
+      <w:r>
+        <w:rPr>
+          <w:rFonts w:ascii="Consolas" w:eastAsia="Times New Roman" w:hAnsi="Consolas" w:cs="Times New Roman"/>
+          <w:color w:val="6688CC"/>
+          <w:sz w:val="21"/>
+          <w:szCs w:val="21"/>
+          <w:lang w:val="en-GB" w:eastAsia="en-GB"/>
+        </w:rPr>
+        <w:t xml:space="preserve"> </w:t>
+      </w:r>
+      <w:r>
+        <w:rPr>
+          <w:rFonts w:ascii="Consolas" w:eastAsia="Times New Roman" w:hAnsi="Consolas" w:cs="Times New Roman"/>
+          <w:color w:val="225588"/>
+          <w:sz w:val="21"/>
+          <w:szCs w:val="21"/>
+          <w:lang w:val="en-GB" w:eastAsia="en-GB"/>
+        </w:rPr>
+        <w:t>int.</w:t>
+      </w:r>
+      <w:r>
+        <w:rPr>
+          <w:rFonts w:ascii="Consolas" w:eastAsia="Times New Roman" w:hAnsi="Consolas" w:cs="Times New Roman"/>
+          <w:color w:val="DDBB88"/>
+          <w:sz w:val="21"/>
+          <w:szCs w:val="21"/>
+          <w:lang w:val="en-GB" w:eastAsia="en-GB"/>
+        </w:rPr>
+        <w:t>Parse</w:t>
+      </w:r>
+      <w:r>
+        <w:rPr>
+          <w:rFonts w:ascii="Consolas" w:eastAsia="Times New Roman" w:hAnsi="Consolas" w:cs="Times New Roman"/>
+          <w:color w:val="6688CC"/>
+          <w:sz w:val="21"/>
+          <w:szCs w:val="21"/>
+          <w:lang w:val="en-GB" w:eastAsia="en-GB"/>
+        </w:rPr>
+        <w:t>(ar);</w:t>
+      </w:r>
+    </w:p>
+    <w:p>
+      <w:pPr>
+        <w:shd w:val="clear" w:color="auto" w:fill="000C18"/>
+        <w:spacing w:after="0" w:line="285" w:lineRule="atLeast"/>
+        <w:rPr>
+          <w:rFonts w:ascii="Consolas" w:eastAsia="Times New Roman" w:hAnsi="Consolas" w:cs="Times New Roman"/>
+          <w:color w:val="6688CC"/>
+          <w:sz w:val="21"/>
+          <w:szCs w:val="21"/>
+          <w:lang w:val="en-GB" w:eastAsia="en-GB"/>
+        </w:rPr>
+      </w:pPr>
+    </w:p>
+    <w:p>
+      <w:pPr>
+        <w:shd w:val="clear" w:color="auto" w:fill="000C18"/>
+        <w:spacing w:after="0" w:line="285" w:lineRule="atLeast"/>
+        <w:rPr>
+          <w:rFonts w:ascii="Consolas" w:eastAsia="Times New Roman" w:hAnsi="Consolas" w:cs="Times New Roman"/>
+          <w:color w:val="6688CC"/>
+          <w:sz w:val="21"/>
+          <w:szCs w:val="21"/>
+          <w:lang w:val="en-GB" w:eastAsia="en-GB"/>
+        </w:rPr>
+      </w:pPr>
+      <w:r>
+        <w:rPr>
+          <w:rFonts w:ascii="Consolas" w:eastAsia="Times New Roman" w:hAnsi="Consolas" w:cs="Times New Roman"/>
+          <w:color w:val="6688CC"/>
+          <w:sz w:val="21"/>
+          <w:szCs w:val="21"/>
+          <w:lang w:val="en-GB" w:eastAsia="en-GB"/>
+        </w:rPr>
+        <w:t xml:space="preserve">            </w:t>
+      </w:r>
+      <w:r>
+        <w:rPr>
+          <w:rFonts w:ascii="Consolas" w:eastAsia="Times New Roman" w:hAnsi="Consolas" w:cs="Times New Roman"/>
+          <w:color w:val="225588"/>
+          <w:sz w:val="21"/>
+          <w:szCs w:val="21"/>
+          <w:lang w:val="en-GB" w:eastAsia="en-GB"/>
+        </w:rPr>
+        <w:t>if</w:t>
+      </w:r>
+      <w:r>
+        <w:rPr>
+          <w:rFonts w:ascii="Consolas" w:eastAsia="Times New Roman" w:hAnsi="Consolas" w:cs="Times New Roman"/>
+          <w:color w:val="6688CC"/>
+          <w:sz w:val="21"/>
+          <w:szCs w:val="21"/>
+          <w:lang w:val="en-GB" w:eastAsia="en-GB"/>
+        </w:rPr>
+        <w:t xml:space="preserve"> (arak</w:t>
+      </w:r>
+      <w:r>
+        <w:rPr>
+          <w:rFonts w:ascii="Consolas" w:eastAsia="Times New Roman" w:hAnsi="Consolas" w:cs="Times New Roman"/>
+          <w:color w:val="225588"/>
+          <w:sz w:val="21"/>
+          <w:szCs w:val="21"/>
+          <w:lang w:val="en-GB" w:eastAsia="en-GB"/>
+        </w:rPr>
+        <w:t>.</w:t>
+      </w:r>
+      <w:r>
+        <w:rPr>
+          <w:rFonts w:ascii="Consolas" w:eastAsia="Times New Roman" w:hAnsi="Consolas" w:cs="Times New Roman"/>
+          <w:color w:val="DDBB88"/>
+          <w:sz w:val="21"/>
+          <w:szCs w:val="21"/>
+          <w:lang w:val="en-GB" w:eastAsia="en-GB"/>
+        </w:rPr>
+        <w:t>Contains</w:t>
+      </w:r>
+      <w:r>
+        <w:rPr>
+          <w:rFonts w:ascii="Consolas" w:eastAsia="Times New Roman" w:hAnsi="Consolas" w:cs="Times New Roman"/>
+          <w:color w:val="6688CC"/>
+          <w:sz w:val="21"/>
+          <w:szCs w:val="21"/>
+          <w:lang w:val="en-GB" w:eastAsia="en-GB"/>
+        </w:rPr>
+        <w:t>(arSzam))</w:t>
+      </w:r>
+    </w:p>
+    <w:p>
+      <w:pPr>
+        <w:shd w:val="clear" w:color="auto" w:fill="000C18"/>
+        <w:spacing w:after="0" w:line="285" w:lineRule="atLeast"/>
+        <w:rPr>
+          <w:rFonts w:ascii="Consolas" w:eastAsia="Times New Roman" w:hAnsi="Consolas" w:cs="Times New Roman"/>
+          <w:color w:val="6688CC"/>
+          <w:sz w:val="21"/>
+          <w:szCs w:val="21"/>
+          <w:lang w:val="en-GB" w:eastAsia="en-GB"/>
+        </w:rPr>
+      </w:pPr>
+      <w:r>
+        <w:rPr>
+          <w:rFonts w:ascii="Consolas" w:eastAsia="Times New Roman" w:hAnsi="Consolas" w:cs="Times New Roman"/>
+          <w:color w:val="6688CC"/>
+          <w:sz w:val="21"/>
+          <w:szCs w:val="21"/>
+          <w:lang w:val="en-GB" w:eastAsia="en-GB"/>
+        </w:rPr>
+        <w:t>            {</w:t>
+      </w:r>
+    </w:p>
+    <w:p>
+      <w:pPr>
+        <w:shd w:val="clear" w:color="auto" w:fill="000C18"/>
+        <w:spacing w:after="0" w:line="285" w:lineRule="atLeast"/>
+        <w:rPr>
+          <w:rFonts w:ascii="Consolas" w:eastAsia="Times New Roman" w:hAnsi="Consolas" w:cs="Times New Roman"/>
+          <w:color w:val="6688CC"/>
+          <w:sz w:val="21"/>
+          <w:szCs w:val="21"/>
+          <w:lang w:val="en-GB" w:eastAsia="en-GB"/>
+        </w:rPr>
+      </w:pPr>
+      <w:r>
+        <w:rPr>
+          <w:rFonts w:ascii="Consolas" w:eastAsia="Times New Roman" w:hAnsi="Consolas" w:cs="Times New Roman"/>
+          <w:color w:val="6688CC"/>
+          <w:sz w:val="21"/>
+          <w:szCs w:val="21"/>
+          <w:lang w:val="en-GB" w:eastAsia="en-GB"/>
+        </w:rPr>
+        <w:t xml:space="preserve">                </w:t>
+      </w:r>
+      <w:r>
+        <w:rPr>
+          <w:rFonts w:ascii="Consolas" w:eastAsia="Times New Roman" w:hAnsi="Consolas" w:cs="Times New Roman"/>
+          <w:color w:val="225588"/>
+          <w:sz w:val="21"/>
+          <w:szCs w:val="21"/>
+          <w:lang w:val="en-GB" w:eastAsia="en-GB"/>
+        </w:rPr>
+        <w:t>continue</w:t>
+      </w:r>
+      <w:r>
+        <w:rPr>
+          <w:rFonts w:ascii="Consolas" w:eastAsia="Times New Roman" w:hAnsi="Consolas" w:cs="Times New Roman"/>
+          <w:color w:val="6688CC"/>
+          <w:sz w:val="21"/>
+          <w:szCs w:val="21"/>
+          <w:lang w:val="en-GB" w:eastAsia="en-GB"/>
+        </w:rPr>
+        <w:t>;</w:t>
+      </w:r>
+    </w:p>
+    <w:p>
+      <w:pPr>
+        <w:shd w:val="clear" w:color="auto" w:fill="000C18"/>
+        <w:spacing w:after="0" w:line="285" w:lineRule="atLeast"/>
+        <w:rPr>
+          <w:rFonts w:ascii="Consolas" w:eastAsia="Times New Roman" w:hAnsi="Consolas" w:cs="Times New Roman"/>
+          <w:color w:val="6688CC"/>
+          <w:sz w:val="21"/>
+          <w:szCs w:val="21"/>
+          <w:lang w:val="en-GB" w:eastAsia="en-GB"/>
+        </w:rPr>
+      </w:pPr>
+      <w:r>
+        <w:rPr>
+          <w:rFonts w:ascii="Consolas" w:eastAsia="Times New Roman" w:hAnsi="Consolas" w:cs="Times New Roman"/>
+          <w:color w:val="6688CC"/>
+          <w:sz w:val="21"/>
+          <w:szCs w:val="21"/>
+          <w:lang w:val="en-GB" w:eastAsia="en-GB"/>
+        </w:rPr>
+        <w:t>            }</w:t>
+      </w:r>
+    </w:p>
+    <w:p>
+      <w:pPr>
+        <w:shd w:val="clear" w:color="auto" w:fill="000C18"/>
+        <w:spacing w:after="0" w:line="285" w:lineRule="atLeast"/>
+        <w:rPr>
+          <w:rFonts w:ascii="Consolas" w:eastAsia="Times New Roman" w:hAnsi="Consolas" w:cs="Times New Roman"/>
+          <w:color w:val="6688CC"/>
+          <w:sz w:val="21"/>
+          <w:szCs w:val="21"/>
+          <w:lang w:val="en-GB" w:eastAsia="en-GB"/>
+        </w:rPr>
+      </w:pPr>
+      <w:r>
+        <w:rPr>
+          <w:rFonts w:ascii="Consolas" w:eastAsia="Times New Roman" w:hAnsi="Consolas" w:cs="Times New Roman"/>
+          <w:color w:val="6688CC"/>
+          <w:sz w:val="21"/>
+          <w:szCs w:val="21"/>
+          <w:lang w:val="en-GB" w:eastAsia="en-GB"/>
+        </w:rPr>
+        <w:t xml:space="preserve">            </w:t>
+      </w:r>
+      <w:r>
+        <w:rPr>
+          <w:rFonts w:ascii="Consolas" w:eastAsia="Times New Roman" w:hAnsi="Consolas" w:cs="Times New Roman"/>
+          <w:color w:val="225588"/>
+          <w:sz w:val="21"/>
+          <w:szCs w:val="21"/>
+          <w:lang w:val="en-GB" w:eastAsia="en-GB"/>
+        </w:rPr>
+        <w:t>else</w:t>
+      </w:r>
+    </w:p>
+    <w:p>
+      <w:pPr>
+        <w:shd w:val="clear" w:color="auto" w:fill="000C18"/>
+        <w:spacing w:after="0" w:line="285" w:lineRule="atLeast"/>
+        <w:rPr>
+          <w:rFonts w:ascii="Consolas" w:eastAsia="Times New Roman" w:hAnsi="Consolas" w:cs="Times New Roman"/>
+          <w:color w:val="6688CC"/>
+          <w:sz w:val="21"/>
+          <w:szCs w:val="21"/>
+          <w:lang w:val="en-GB" w:eastAsia="en-GB"/>
+        </w:rPr>
+      </w:pPr>
+      <w:r>
+        <w:rPr>
+          <w:rFonts w:ascii="Consolas" w:eastAsia="Times New Roman" w:hAnsi="Consolas" w:cs="Times New Roman"/>
+          <w:color w:val="6688CC"/>
+          <w:sz w:val="21"/>
+          <w:szCs w:val="21"/>
+          <w:lang w:val="en-GB" w:eastAsia="en-GB"/>
+        </w:rPr>
+        <w:t>            {</w:t>
+      </w:r>
+    </w:p>
+    <w:p>
+      <w:pPr>
+        <w:shd w:val="clear" w:color="auto" w:fill="000C18"/>
+        <w:spacing w:after="0" w:line="285" w:lineRule="atLeast"/>
+        <w:rPr>
+          <w:rFonts w:ascii="Consolas" w:eastAsia="Times New Roman" w:hAnsi="Consolas" w:cs="Times New Roman"/>
+          <w:color w:val="6688CC"/>
+          <w:sz w:val="21"/>
+          <w:szCs w:val="21"/>
+          <w:lang w:val="en-GB" w:eastAsia="en-GB"/>
+        </w:rPr>
+      </w:pPr>
+      <w:r>
+        <w:rPr>
+          <w:rFonts w:ascii="Consolas" w:eastAsia="Times New Roman" w:hAnsi="Consolas" w:cs="Times New Roman"/>
+          <w:color w:val="6688CC"/>
+          <w:sz w:val="21"/>
+          <w:szCs w:val="21"/>
+          <w:lang w:val="en-GB" w:eastAsia="en-GB"/>
+        </w:rPr>
+        <w:t xml:space="preserve">                </w:t>
+      </w:r>
+      <w:r>
+        <w:rPr>
+          <w:rFonts w:ascii="Consolas" w:eastAsia="Times New Roman" w:hAnsi="Consolas" w:cs="Times New Roman"/>
+          <w:color w:val="384887"/>
+          <w:sz w:val="21"/>
+          <w:szCs w:val="21"/>
+          <w:lang w:val="en-GB" w:eastAsia="en-GB"/>
+        </w:rPr>
+        <w:t>// prompt: ha még nem volt ilyen ár, akkor hozzáadom az árak listájához</w:t>
+      </w:r>
+    </w:p>
+    <w:p>
+      <w:pPr>
+        <w:shd w:val="clear" w:color="auto" w:fill="000C18"/>
+        <w:spacing w:after="0" w:line="285" w:lineRule="atLeast"/>
+        <w:rPr>
+          <w:rFonts w:ascii="Consolas" w:eastAsia="Times New Roman" w:hAnsi="Consolas" w:cs="Times New Roman"/>
+          <w:color w:val="6688CC"/>
+          <w:sz w:val="21"/>
+          <w:szCs w:val="21"/>
+          <w:lang w:val="en-GB" w:eastAsia="en-GB"/>
+        </w:rPr>
+      </w:pPr>
+      <w:r>
+        <w:rPr>
+          <w:rFonts w:ascii="Consolas" w:eastAsia="Times New Roman" w:hAnsi="Consolas" w:cs="Times New Roman"/>
+          <w:color w:val="6688CC"/>
+          <w:sz w:val="21"/>
+          <w:szCs w:val="21"/>
+          <w:lang w:val="en-GB" w:eastAsia="en-GB"/>
+        </w:rPr>
+        <w:t>                arak</w:t>
+      </w:r>
+      <w:r>
+        <w:rPr>
+          <w:rFonts w:ascii="Consolas" w:eastAsia="Times New Roman" w:hAnsi="Consolas" w:cs="Times New Roman"/>
+          <w:color w:val="225588"/>
+          <w:sz w:val="21"/>
+          <w:szCs w:val="21"/>
+          <w:lang w:val="en-GB" w:eastAsia="en-GB"/>
+        </w:rPr>
+        <w:t>.</w:t>
+      </w:r>
+      <w:r>
+        <w:rPr>
+          <w:rFonts w:ascii="Consolas" w:eastAsia="Times New Roman" w:hAnsi="Consolas" w:cs="Times New Roman"/>
+          <w:color w:val="DDBB88"/>
+          <w:sz w:val="21"/>
+          <w:szCs w:val="21"/>
+          <w:lang w:val="en-GB" w:eastAsia="en-GB"/>
+        </w:rPr>
+        <w:t>Add</w:t>
+      </w:r>
+      <w:r>
+        <w:rPr>
+          <w:rFonts w:ascii="Consolas" w:eastAsia="Times New Roman" w:hAnsi="Consolas" w:cs="Times New Roman"/>
+          <w:color w:val="6688CC"/>
+          <w:sz w:val="21"/>
+          <w:szCs w:val="21"/>
+          <w:lang w:val="en-GB" w:eastAsia="en-GB"/>
+        </w:rPr>
+        <w:t>(arSzam);</w:t>
+      </w:r>
+    </w:p>
+    <w:p>
+      <w:pPr>
+        <w:shd w:val="clear" w:color="auto" w:fill="000C18"/>
+        <w:spacing w:after="0" w:line="285" w:lineRule="atLeast"/>
+        <w:rPr>
+          <w:rFonts w:ascii="Consolas" w:eastAsia="Times New Roman" w:hAnsi="Consolas" w:cs="Times New Roman"/>
+          <w:color w:val="6688CC"/>
+          <w:sz w:val="21"/>
+          <w:szCs w:val="21"/>
+          <w:lang w:val="en-GB" w:eastAsia="en-GB"/>
+        </w:rPr>
+      </w:pPr>
+      <w:r>
+        <w:rPr>
+          <w:rFonts w:ascii="Consolas" w:eastAsia="Times New Roman" w:hAnsi="Consolas" w:cs="Times New Roman"/>
+          <w:color w:val="6688CC"/>
+          <w:sz w:val="21"/>
+          <w:szCs w:val="21"/>
+          <w:lang w:val="en-GB" w:eastAsia="en-GB"/>
+        </w:rPr>
+        <w:t>            }</w:t>
+      </w:r>
+    </w:p>
+    <w:p>
+      <w:pPr>
+        <w:shd w:val="clear" w:color="auto" w:fill="000C18"/>
+        <w:spacing w:after="0" w:line="285" w:lineRule="atLeast"/>
+        <w:rPr>
+          <w:rFonts w:ascii="Consolas" w:eastAsia="Times New Roman" w:hAnsi="Consolas" w:cs="Times New Roman"/>
+          <w:color w:val="6688CC"/>
+          <w:sz w:val="21"/>
+          <w:szCs w:val="21"/>
+          <w:lang w:val="en-GB" w:eastAsia="en-GB"/>
+        </w:rPr>
+      </w:pPr>
+    </w:p>
+    <w:p>
+      <w:pPr>
+        <w:shd w:val="clear" w:color="auto" w:fill="000C18"/>
+        <w:spacing w:after="0" w:line="285" w:lineRule="atLeast"/>
+        <w:rPr>
+          <w:rFonts w:ascii="Consolas" w:eastAsia="Times New Roman" w:hAnsi="Consolas" w:cs="Times New Roman"/>
+          <w:color w:val="6688CC"/>
+          <w:sz w:val="21"/>
+          <w:szCs w:val="21"/>
+          <w:lang w:val="en-GB" w:eastAsia="en-GB"/>
+        </w:rPr>
+      </w:pPr>
+      <w:r>
+        <w:rPr>
+          <w:rFonts w:ascii="Consolas" w:eastAsia="Times New Roman" w:hAnsi="Consolas" w:cs="Times New Roman"/>
+          <w:color w:val="6688CC"/>
+          <w:sz w:val="21"/>
+          <w:szCs w:val="21"/>
+          <w:lang w:val="en-GB" w:eastAsia="en-GB"/>
+        </w:rPr>
+        <w:t>        }</w:t>
+      </w:r>
+    </w:p>
+    <w:p>
+      <w:pPr>
+        <w:shd w:val="clear" w:color="auto" w:fill="000C18"/>
+        <w:spacing w:after="0" w:line="285" w:lineRule="atLeast"/>
+        <w:rPr>
+          <w:rFonts w:ascii="Consolas" w:eastAsia="Times New Roman" w:hAnsi="Consolas" w:cs="Times New Roman"/>
+          <w:color w:val="6688CC"/>
+          <w:sz w:val="21"/>
+          <w:szCs w:val="21"/>
+          <w:lang w:val="en-GB" w:eastAsia="en-GB"/>
+        </w:rPr>
+      </w:pPr>
+    </w:p>
+    <w:p>
+      <w:pPr>
+        <w:shd w:val="clear" w:color="auto" w:fill="000C18"/>
+        <w:spacing w:after="0" w:line="285" w:lineRule="atLeast"/>
+        <w:rPr>
+          <w:rFonts w:ascii="Consolas" w:eastAsia="Times New Roman" w:hAnsi="Consolas" w:cs="Times New Roman"/>
+          <w:color w:val="6688CC"/>
+          <w:sz w:val="21"/>
+          <w:szCs w:val="21"/>
+          <w:lang w:val="en-GB" w:eastAsia="en-GB"/>
+        </w:rPr>
+      </w:pPr>
+      <w:r>
+        <w:rPr>
+          <w:rFonts w:ascii="Consolas" w:eastAsia="Times New Roman" w:hAnsi="Consolas" w:cs="Times New Roman"/>
+          <w:color w:val="6688CC"/>
+          <w:sz w:val="21"/>
+          <w:szCs w:val="21"/>
+          <w:lang w:val="en-GB" w:eastAsia="en-GB"/>
+        </w:rPr>
+        <w:t xml:space="preserve">        ki </w:t>
+      </w:r>
+      <w:r>
+        <w:rPr>
+          <w:rFonts w:ascii="Consolas" w:eastAsia="Times New Roman" w:hAnsi="Consolas" w:cs="Times New Roman"/>
+          <w:color w:val="225588"/>
+          <w:sz w:val="21"/>
+          <w:szCs w:val="21"/>
+          <w:lang w:val="en-GB" w:eastAsia="en-GB"/>
+        </w:rPr>
+        <w:t>=</w:t>
+      </w:r>
+      <w:r>
+        <w:rPr>
+          <w:rFonts w:ascii="Consolas" w:eastAsia="Times New Roman" w:hAnsi="Consolas" w:cs="Times New Roman"/>
+          <w:color w:val="6688CC"/>
+          <w:sz w:val="21"/>
+          <w:szCs w:val="21"/>
+          <w:lang w:val="en-GB" w:eastAsia="en-GB"/>
+        </w:rPr>
+        <w:t xml:space="preserve"> arak</w:t>
+      </w:r>
+      <w:r>
+        <w:rPr>
+          <w:rFonts w:ascii="Consolas" w:eastAsia="Times New Roman" w:hAnsi="Consolas" w:cs="Times New Roman"/>
+          <w:color w:val="225588"/>
+          <w:sz w:val="21"/>
+          <w:szCs w:val="21"/>
+          <w:lang w:val="en-GB" w:eastAsia="en-GB"/>
+        </w:rPr>
+        <w:t>.</w:t>
+      </w:r>
+      <w:r>
+        <w:rPr>
+          <w:rFonts w:ascii="Consolas" w:eastAsia="Times New Roman" w:hAnsi="Consolas" w:cs="Times New Roman"/>
+          <w:color w:val="6688CC"/>
+          <w:sz w:val="21"/>
+          <w:szCs w:val="21"/>
+          <w:lang w:val="en-GB" w:eastAsia="en-GB"/>
+        </w:rPr>
+        <w:t>Count;</w:t>
+      </w:r>
+    </w:p>
+    <w:p>
+      <w:pPr>
+        <w:shd w:val="clear" w:color="auto" w:fill="000C18"/>
+        <w:spacing w:after="0" w:line="285" w:lineRule="atLeast"/>
+        <w:rPr>
+          <w:rFonts w:ascii="Consolas" w:eastAsia="Times New Roman" w:hAnsi="Consolas" w:cs="Times New Roman"/>
+          <w:color w:val="6688CC"/>
+          <w:sz w:val="21"/>
+          <w:szCs w:val="21"/>
+          <w:lang w:val="en-GB" w:eastAsia="en-GB"/>
+        </w:rPr>
+      </w:pPr>
+      <w:r>
+        <w:rPr>
+          <w:rFonts w:ascii="Consolas" w:eastAsia="Times New Roman" w:hAnsi="Consolas" w:cs="Times New Roman"/>
+          <w:color w:val="6688CC"/>
+          <w:sz w:val="21"/>
+          <w:szCs w:val="21"/>
+          <w:lang w:val="en-GB" w:eastAsia="en-GB"/>
+        </w:rPr>
+        <w:t xml:space="preserve">        </w:t>
+      </w:r>
+      <w:r>
+        <w:rPr>
+          <w:rFonts w:ascii="Consolas" w:eastAsia="Times New Roman" w:hAnsi="Consolas" w:cs="Times New Roman"/>
+          <w:color w:val="384887"/>
+          <w:sz w:val="21"/>
+          <w:szCs w:val="21"/>
+          <w:lang w:val="en-GB" w:eastAsia="en-GB"/>
+        </w:rPr>
+        <w:t>// prompt: a kimenetem hogy hányféle áron árulnak bort</w:t>
+      </w:r>
+    </w:p>
+    <w:p>
+      <w:pPr>
+        <w:shd w:val="clear" w:color="auto" w:fill="000C18"/>
+        <w:spacing w:after="0" w:line="285" w:lineRule="atLeast"/>
+        <w:rPr>
+          <w:rFonts w:ascii="Consolas" w:eastAsia="Times New Roman" w:hAnsi="Consolas" w:cs="Times New Roman"/>
+          <w:color w:val="6688CC"/>
+          <w:sz w:val="21"/>
+          <w:szCs w:val="21"/>
+          <w:lang w:val="en-GB" w:eastAsia="en-GB"/>
+        </w:rPr>
+      </w:pPr>
+      <w:r>
+        <w:rPr>
+          <w:rFonts w:ascii="Consolas" w:eastAsia="Times New Roman" w:hAnsi="Consolas" w:cs="Times New Roman"/>
+          <w:color w:val="6688CC"/>
+          <w:sz w:val="21"/>
+          <w:szCs w:val="21"/>
+          <w:lang w:val="en-GB" w:eastAsia="en-GB"/>
+        </w:rPr>
+        <w:t xml:space="preserve">        </w:t>
+      </w:r>
+      <w:r>
+        <w:rPr>
+          <w:rFonts w:ascii="Consolas" w:eastAsia="Times New Roman" w:hAnsi="Consolas" w:cs="Times New Roman"/>
+          <w:color w:val="DDBB88"/>
+          <w:sz w:val="21"/>
+          <w:szCs w:val="21"/>
+          <w:lang w:val="en-GB" w:eastAsia="en-GB"/>
+        </w:rPr>
+        <w:t>#endregion</w:t>
+      </w:r>
+    </w:p>
+    <w:p>
+      <w:pPr>
+        <w:shd w:val="clear" w:color="auto" w:fill="000C18"/>
+        <w:spacing w:after="0" w:line="285" w:lineRule="atLeast"/>
+        <w:rPr>
+          <w:rFonts w:ascii="Consolas" w:eastAsia="Times New Roman" w:hAnsi="Consolas" w:cs="Times New Roman"/>
+          <w:color w:val="6688CC"/>
+          <w:sz w:val="21"/>
+          <w:szCs w:val="21"/>
+          <w:lang w:val="en-GB" w:eastAsia="en-GB"/>
+        </w:rPr>
+      </w:pPr>
+    </w:p>
+    <w:p>
+      <w:pPr>
+        <w:shd w:val="clear" w:color="auto" w:fill="000C18"/>
+        <w:spacing w:after="0" w:line="285" w:lineRule="atLeast"/>
+        <w:rPr>
+          <w:rFonts w:ascii="Consolas" w:eastAsia="Times New Roman" w:hAnsi="Consolas" w:cs="Times New Roman"/>
+          <w:color w:val="6688CC"/>
+          <w:sz w:val="21"/>
+          <w:szCs w:val="21"/>
+          <w:lang w:val="en-GB" w:eastAsia="en-GB"/>
+        </w:rPr>
+      </w:pPr>
+      <w:r>
+        <w:rPr>
+          <w:rFonts w:ascii="Consolas" w:eastAsia="Times New Roman" w:hAnsi="Consolas" w:cs="Times New Roman"/>
+          <w:color w:val="6688CC"/>
+          <w:sz w:val="21"/>
+          <w:szCs w:val="21"/>
+          <w:lang w:val="en-GB" w:eastAsia="en-GB"/>
+        </w:rPr>
+        <w:t xml:space="preserve">        </w:t>
+      </w:r>
+      <w:r>
+        <w:rPr>
+          <w:rFonts w:ascii="Consolas" w:eastAsia="Times New Roman" w:hAnsi="Consolas" w:cs="Times New Roman"/>
+          <w:color w:val="DDBB88"/>
+          <w:sz w:val="21"/>
+          <w:szCs w:val="21"/>
+          <w:lang w:val="en-GB" w:eastAsia="en-GB"/>
+        </w:rPr>
+        <w:t>#region</w:t>
+      </w:r>
+      <w:r>
+        <w:rPr>
+          <w:rFonts w:ascii="Consolas" w:eastAsia="Times New Roman" w:hAnsi="Consolas" w:cs="Times New Roman"/>
+          <w:color w:val="6688CC"/>
+          <w:sz w:val="21"/>
+          <w:szCs w:val="21"/>
+          <w:lang w:val="en-GB" w:eastAsia="en-GB"/>
+        </w:rPr>
+        <w:t xml:space="preserve"> </w:t>
+      </w:r>
+      <w:r>
+        <w:rPr>
+          <w:rFonts w:ascii="Consolas" w:eastAsia="Times New Roman" w:hAnsi="Consolas" w:cs="Times New Roman"/>
+          <w:color w:val="22AA44"/>
+          <w:sz w:val="21"/>
+          <w:szCs w:val="21"/>
+          <w:lang w:val="en-GB" w:eastAsia="en-GB"/>
+        </w:rPr>
+        <w:t>Kiírás</w:t>
+      </w:r>
+    </w:p>
+    <w:p>
+      <w:pPr>
+        <w:shd w:val="clear" w:color="auto" w:fill="000C18"/>
+        <w:spacing w:after="0" w:line="285" w:lineRule="atLeast"/>
+        <w:rPr>
+          <w:rFonts w:ascii="Consolas" w:eastAsia="Times New Roman" w:hAnsi="Consolas" w:cs="Times New Roman"/>
+          <w:color w:val="6688CC"/>
+          <w:sz w:val="21"/>
+          <w:szCs w:val="21"/>
+          <w:lang w:val="en-GB" w:eastAsia="en-GB"/>
+        </w:rPr>
+      </w:pPr>
+      <w:r>
+        <w:rPr>
+          <w:rFonts w:ascii="Consolas" w:eastAsia="Times New Roman" w:hAnsi="Consolas" w:cs="Times New Roman"/>
+          <w:color w:val="6688CC"/>
+          <w:sz w:val="21"/>
+          <w:szCs w:val="21"/>
+          <w:lang w:val="en-GB" w:eastAsia="en-GB"/>
+        </w:rPr>
+        <w:t xml:space="preserve">        </w:t>
+      </w:r>
+      <w:r>
+        <w:rPr>
+          <w:rFonts w:ascii="Consolas" w:eastAsia="Times New Roman" w:hAnsi="Consolas" w:cs="Times New Roman"/>
+          <w:color w:val="384887"/>
+          <w:sz w:val="21"/>
+          <w:szCs w:val="21"/>
+          <w:lang w:val="en-GB" w:eastAsia="en-GB"/>
+        </w:rPr>
+        <w:t>// prompt: kiíratom a kimenetet</w:t>
+      </w:r>
+    </w:p>
+    <w:p>
+      <w:pPr>
+        <w:shd w:val="clear" w:color="auto" w:fill="000C18"/>
+        <w:spacing w:after="0" w:line="285" w:lineRule="atLeast"/>
+        <w:rPr>
+          <w:rFonts w:ascii="Consolas" w:eastAsia="Times New Roman" w:hAnsi="Consolas" w:cs="Times New Roman"/>
+          <w:color w:val="6688CC"/>
+          <w:sz w:val="21"/>
+          <w:szCs w:val="21"/>
+          <w:lang w:val="en-GB" w:eastAsia="en-GB"/>
+        </w:rPr>
+      </w:pPr>
+      <w:r>
+        <w:rPr>
+          <w:rFonts w:ascii="Consolas" w:eastAsia="Times New Roman" w:hAnsi="Consolas" w:cs="Times New Roman"/>
+          <w:color w:val="6688CC"/>
+          <w:sz w:val="21"/>
+          <w:szCs w:val="21"/>
+          <w:lang w:val="en-GB" w:eastAsia="en-GB"/>
+        </w:rPr>
+        <w:t xml:space="preserve">        </w:t>
+      </w:r>
+      <w:r>
+        <w:rPr>
+          <w:rFonts w:ascii="Consolas" w:eastAsia="Times New Roman" w:hAnsi="Consolas" w:cs="Times New Roman"/>
+          <w:color w:val="FFEEBB"/>
+          <w:sz w:val="21"/>
+          <w:szCs w:val="21"/>
+          <w:u w:val="single"/>
+          <w:lang w:val="en-GB" w:eastAsia="en-GB"/>
+        </w:rPr>
+        <w:t>Console</w:t>
+      </w:r>
+      <w:r>
+        <w:rPr>
+          <w:rFonts w:ascii="Consolas" w:eastAsia="Times New Roman" w:hAnsi="Consolas" w:cs="Times New Roman"/>
+          <w:color w:val="225588"/>
+          <w:sz w:val="21"/>
+          <w:szCs w:val="21"/>
+          <w:lang w:val="en-GB" w:eastAsia="en-GB"/>
+        </w:rPr>
+        <w:t>.</w:t>
+      </w:r>
+      <w:r>
+        <w:rPr>
+          <w:rFonts w:ascii="Consolas" w:eastAsia="Times New Roman" w:hAnsi="Consolas" w:cs="Times New Roman"/>
+          <w:color w:val="DDBB88"/>
+          <w:sz w:val="21"/>
+          <w:szCs w:val="21"/>
+          <w:lang w:val="en-GB" w:eastAsia="en-GB"/>
+        </w:rPr>
+        <w:t>WriteLine</w:t>
+      </w:r>
+      <w:r>
+        <w:rPr>
+          <w:rFonts w:ascii="Consolas" w:eastAsia="Times New Roman" w:hAnsi="Consolas" w:cs="Times New Roman"/>
+          <w:color w:val="6688CC"/>
+          <w:sz w:val="21"/>
+          <w:szCs w:val="21"/>
+          <w:lang w:val="en-GB" w:eastAsia="en-GB"/>
+        </w:rPr>
+        <w:t>(ki);</w:t>
+      </w:r>
+    </w:p>
+    <w:p>
+      <w:pPr>
+        <w:shd w:val="clear" w:color="auto" w:fill="000C18"/>
+        <w:spacing w:after="0" w:line="285" w:lineRule="atLeast"/>
+        <w:rPr>
+          <w:rFonts w:ascii="Consolas" w:eastAsia="Times New Roman" w:hAnsi="Consolas" w:cs="Times New Roman"/>
+          <w:color w:val="6688CC"/>
+          <w:sz w:val="21"/>
+          <w:szCs w:val="21"/>
+          <w:lang w:val="en-GB" w:eastAsia="en-GB"/>
+        </w:rPr>
+      </w:pPr>
+      <w:r>
+        <w:rPr>
+          <w:rFonts w:ascii="Consolas" w:eastAsia="Times New Roman" w:hAnsi="Consolas" w:cs="Times New Roman"/>
+          <w:color w:val="6688CC"/>
+          <w:sz w:val="21"/>
+          <w:szCs w:val="21"/>
+          <w:lang w:val="en-GB" w:eastAsia="en-GB"/>
+        </w:rPr>
+        <w:t xml:space="preserve">        </w:t>
+      </w:r>
+      <w:r>
+        <w:rPr>
+          <w:rFonts w:ascii="Consolas" w:eastAsia="Times New Roman" w:hAnsi="Consolas" w:cs="Times New Roman"/>
+          <w:color w:val="DDBB88"/>
+          <w:sz w:val="21"/>
+          <w:szCs w:val="21"/>
+          <w:lang w:val="en-GB" w:eastAsia="en-GB"/>
+        </w:rPr>
+        <w:t>#endregion</w:t>
+      </w:r>
+    </w:p>
+    <w:p>
+      <w:pPr>
+        <w:shd w:val="clear" w:color="auto" w:fill="000C18"/>
+        <w:spacing w:after="0" w:line="285" w:lineRule="atLeast"/>
+        <w:rPr>
+          <w:rFonts w:ascii="Consolas" w:eastAsia="Times New Roman" w:hAnsi="Consolas" w:cs="Times New Roman"/>
+          <w:color w:val="6688CC"/>
+          <w:sz w:val="21"/>
+          <w:szCs w:val="21"/>
+          <w:lang w:val="en-GB" w:eastAsia="en-GB"/>
+        </w:rPr>
+      </w:pPr>
+    </w:p>
+    <w:p>
+      <w:pPr>
+        <w:shd w:val="clear" w:color="auto" w:fill="000C18"/>
+        <w:spacing w:after="0" w:line="285" w:lineRule="atLeast"/>
+        <w:rPr>
+          <w:rFonts w:ascii="Consolas" w:eastAsia="Times New Roman" w:hAnsi="Consolas" w:cs="Times New Roman"/>
+          <w:color w:val="6688CC"/>
+          <w:sz w:val="21"/>
+          <w:szCs w:val="21"/>
+          <w:lang w:val="en-GB" w:eastAsia="en-GB"/>
+        </w:rPr>
+      </w:pPr>
+      <w:r>
+        <w:rPr>
+          <w:rFonts w:ascii="Consolas" w:eastAsia="Times New Roman" w:hAnsi="Consolas" w:cs="Times New Roman"/>
+          <w:color w:val="6688CC"/>
+          <w:sz w:val="21"/>
+          <w:szCs w:val="21"/>
+          <w:lang w:val="en-GB" w:eastAsia="en-GB"/>
+        </w:rPr>
+        <w:t>    }</w:t>
+      </w:r>
+    </w:p>
+    <w:p>
+      <w:pPr>
+        <w:shd w:val="clear" w:color="auto" w:fill="000C18"/>
+        <w:spacing w:after="0" w:line="285" w:lineRule="atLeast"/>
+        <w:rPr>
+          <w:rFonts w:ascii="Consolas" w:eastAsia="Times New Roman" w:hAnsi="Consolas" w:cs="Times New Roman"/>
+          <w:color w:val="6688CC"/>
+          <w:sz w:val="21"/>
+          <w:szCs w:val="21"/>
+          <w:lang w:val="en-GB" w:eastAsia="en-GB"/>
+        </w:rPr>
+      </w:pPr>
+      <w:r>
+        <w:rPr>
+          <w:rFonts w:ascii="Consolas" w:eastAsia="Times New Roman" w:hAnsi="Consolas" w:cs="Times New Roman"/>
+          <w:color w:val="6688CC"/>
+          <w:sz w:val="21"/>
+          <w:szCs w:val="21"/>
+          <w:lang w:val="en-GB" w:eastAsia="en-GB"/>
+        </w:rPr>
+        <w:t>}</w:t>
+      </w:r>
+    </w:p>
+    <w:p>
+      <w:pPr>
+        <w:shd w:val="clear" w:color="auto" w:fill="000C18"/>
+        <w:spacing w:after="0" w:line="285" w:lineRule="atLeast"/>
+        <w:rPr>
+          <w:rFonts w:ascii="Consolas" w:eastAsia="Times New Roman" w:hAnsi="Consolas" w:cs="Times New Roman"/>
+          <w:color w:val="6688CC"/>
+          <w:sz w:val="21"/>
+          <w:szCs w:val="21"/>
+          <w:lang w:val="en-GB" w:eastAsia="en-GB"/>
+        </w:rPr>
+      </w:pPr>
+    </w:p>
+    <w:p/>
+    <w:p>
+      <w:r>
+        <w:t>max 3 pont</w:t>
+      </w:r>
+    </w:p>
+    <w:p>
+      <w:r>
+        <w:t>A feladathoz adott 2 teszten túl még 3 teszt.</w:t>
+      </w:r>
+    </w:p>
+    <w:p>
+      <w:r>
+        <w:t>(A tervmódosítást alátámasztó tesztek, speciális esetek tesztjei.)</w:t>
+      </w:r>
+    </w:p>
+    <w:tbl>
+      <w:tblPr>
+        <w:tblStyle w:val="Rcsostblzat"/>
+        <w:tblW w:w="0" w:type="auto"/>
+        <w:tblInd w:w="454" w:type="dxa"/>
+        <w:tblLook w:val="04A0" w:firstRow="1" w:lastRow="0" w:firstColumn="1" w:lastColumn="0" w:noHBand="0" w:noVBand="1"/>
+      </w:tblPr>
+      <w:tblGrid>
+        <w:gridCol w:w="1242"/>
+        <w:gridCol w:w="2268"/>
+        <w:gridCol w:w="2788"/>
+        <w:gridCol w:w="2568"/>
+      </w:tblGrid>
+      <w:tr>
+        <w:tc>
+          <w:tcPr>
+            <w:tcW w:w="1242" w:type="dxa"/>
+            <w:tcBorders>
+              <w:top w:val="single" w:sz="4" w:space="0" w:color="auto"/>
+              <w:left w:val="single" w:sz="4" w:space="0" w:color="auto"/>
+              <w:bottom w:val="single" w:sz="4" w:space="0" w:color="auto"/>
+              <w:right w:val="single" w:sz="4" w:space="0" w:color="auto"/>
+            </w:tcBorders>
+          </w:tcPr>
+          <w:p>
+            <w:pPr>
+              <w:jc w:val="both"/>
+            </w:pPr>
+          </w:p>
+        </w:tc>
+        <w:tc>
+          <w:tcPr>
+            <w:tcW w:w="2268" w:type="dxa"/>
+            <w:tcBorders>
+              <w:top w:val="single" w:sz="4" w:space="0" w:color="auto"/>
+              <w:left w:val="single" w:sz="4" w:space="0" w:color="auto"/>
+              <w:bottom w:val="single" w:sz="4" w:space="0" w:color="auto"/>
+              <w:right w:val="single" w:sz="4" w:space="0" w:color="auto"/>
+            </w:tcBorders>
+            <w:hideMark/>
+          </w:tcPr>
+          <w:p>
+            <w:r>
+              <w:t>Saját 1.</w:t>
+            </w:r>
+          </w:p>
+        </w:tc>
+        <w:tc>
+          <w:tcPr>
+            <w:tcW w:w="2788" w:type="dxa"/>
+            <w:tcBorders>
+              <w:top w:val="single" w:sz="4" w:space="0" w:color="auto"/>
+              <w:left w:val="single" w:sz="4" w:space="0" w:color="auto"/>
+              <w:bottom w:val="single" w:sz="4" w:space="0" w:color="auto"/>
+              <w:right w:val="single" w:sz="4" w:space="0" w:color="auto"/>
+            </w:tcBorders>
+            <w:hideMark/>
+          </w:tcPr>
+          <w:p>
+            <w:r>
+              <w:t>Saját 2.</w:t>
+            </w:r>
+          </w:p>
+        </w:tc>
+        <w:tc>
+          <w:tcPr>
+            <w:tcW w:w="2568" w:type="dxa"/>
+            <w:tcBorders>
+              <w:top w:val="single" w:sz="4" w:space="0" w:color="auto"/>
+              <w:left w:val="single" w:sz="4" w:space="0" w:color="auto"/>
+              <w:bottom w:val="single" w:sz="4" w:space="0" w:color="auto"/>
+              <w:right w:val="single" w:sz="4" w:space="0" w:color="auto"/>
+            </w:tcBorders>
+            <w:hideMark/>
+          </w:tcPr>
+          <w:p>
+            <w:r>
+              <w:t>Saját 3</w:t>
+            </w:r>
+          </w:p>
+        </w:tc>
+      </w:tr>
+      <w:tr>
+        <w:tc>
+          <w:tcPr>
+            <w:tcW w:w="1242" w:type="dxa"/>
+            <w:tcBorders>
+              <w:top w:val="single" w:sz="4" w:space="0" w:color="auto"/>
+              <w:left w:val="single" w:sz="4" w:space="0" w:color="auto"/>
+              <w:bottom w:val="single" w:sz="4" w:space="0" w:color="auto"/>
+              <w:right w:val="single" w:sz="4" w:space="0" w:color="auto"/>
+            </w:tcBorders>
+            <w:hideMark/>
+          </w:tcPr>
+          <w:p>
+            <w:r>
+              <w:lastRenderedPageBreak/>
+              <w:t>Bemenet:</w:t>
+            </w:r>
+          </w:p>
+        </w:tc>
+        <w:tc>
+          <w:tcPr>
+            <w:tcW w:w="2268" w:type="dxa"/>
+            <w:tcBorders>
+              <w:top w:val="single" w:sz="4" w:space="0" w:color="auto"/>
+              <w:left w:val="single" w:sz="4" w:space="0" w:color="auto"/>
+              <w:bottom w:val="single" w:sz="4" w:space="0" w:color="auto"/>
+              <w:right w:val="single" w:sz="4" w:space="0" w:color="auto"/>
+            </w:tcBorders>
+            <w:hideMark/>
+          </w:tcPr>
+          <w:p>
+            <w:pPr>
+              <w:rPr>
+                <w:rFonts w:cstheme="minorHAnsi"/>
+              </w:rPr>
+            </w:pPr>
+            <w:r>
+              <w:rPr>
+                <w:rFonts w:cstheme="minorHAnsi"/>
+              </w:rPr>
+              <w:t>3</w:t>
+            </w:r>
+          </w:p>
+          <w:p>
+            <w:pPr>
+              <w:rPr>
+                <w:rFonts w:cstheme="minorHAnsi"/>
+              </w:rPr>
+            </w:pPr>
+            <w:r>
+              <w:rPr>
+                <w:rFonts w:cstheme="minorHAnsi"/>
+              </w:rPr>
+              <w:t>300 2000</w:t>
+            </w:r>
+          </w:p>
+          <w:p>
+            <w:pPr>
+              <w:rPr>
+                <w:rFonts w:cstheme="minorHAnsi"/>
+              </w:rPr>
+            </w:pPr>
+            <w:r>
+              <w:rPr>
+                <w:rFonts w:cstheme="minorHAnsi"/>
+              </w:rPr>
+              <w:t>200 2000</w:t>
+            </w:r>
+          </w:p>
+          <w:p>
+            <w:r>
+              <w:t>100 5000</w:t>
+            </w:r>
+          </w:p>
+        </w:tc>
+        <w:tc>
+          <w:tcPr>
+            <w:tcW w:w="2788" w:type="dxa"/>
+            <w:tcBorders>
+              <w:top w:val="single" w:sz="4" w:space="0" w:color="auto"/>
+              <w:left w:val="single" w:sz="4" w:space="0" w:color="auto"/>
+              <w:bottom w:val="single" w:sz="4" w:space="0" w:color="auto"/>
+              <w:right w:val="single" w:sz="4" w:space="0" w:color="auto"/>
+            </w:tcBorders>
+            <w:hideMark/>
+          </w:tcPr>
+          <w:p>
+            <w:pPr>
+              <w:rPr>
+                <w:rFonts w:cstheme="minorHAnsi"/>
+              </w:rPr>
+            </w:pPr>
+            <w:r>
+              <w:rPr>
+                <w:rFonts w:cstheme="minorHAnsi"/>
+              </w:rPr>
+              <w:t>5</w:t>
+            </w:r>
+          </w:p>
+          <w:p>
+            <w:pPr>
+              <w:rPr>
+                <w:rFonts w:cstheme="minorHAnsi"/>
+              </w:rPr>
+            </w:pPr>
+            <w:r>
+              <w:rPr>
+                <w:rFonts w:cstheme="minorHAnsi"/>
+              </w:rPr>
+              <w:t>120 3000</w:t>
+            </w:r>
+          </w:p>
+          <w:p>
+            <w:pPr>
+              <w:rPr>
+                <w:rFonts w:cstheme="minorHAnsi"/>
+              </w:rPr>
+            </w:pPr>
+            <w:r>
+              <w:rPr>
+                <w:rFonts w:cstheme="minorHAnsi"/>
+              </w:rPr>
+              <w:t>150 2500</w:t>
+            </w:r>
+          </w:p>
+          <w:p>
+            <w:pPr>
+              <w:rPr>
+                <w:rFonts w:cstheme="minorHAnsi"/>
+              </w:rPr>
+            </w:pPr>
+            <w:r>
+              <w:rPr>
+                <w:rFonts w:cstheme="minorHAnsi"/>
+              </w:rPr>
+              <w:t>180 2500</w:t>
+            </w:r>
+          </w:p>
+          <w:p>
+            <w:pPr>
+              <w:rPr>
+                <w:rFonts w:cstheme="minorHAnsi"/>
+              </w:rPr>
+            </w:pPr>
+            <w:r>
+              <w:rPr>
+                <w:rFonts w:cstheme="minorHAnsi"/>
+              </w:rPr>
+              <w:t>900 1000</w:t>
+            </w:r>
+          </w:p>
+          <w:p>
+            <w:r>
+              <w:t>80 6000</w:t>
+            </w:r>
+          </w:p>
+        </w:tc>
+        <w:tc>
+          <w:tcPr>
+            <w:tcW w:w="2568" w:type="dxa"/>
+            <w:tcBorders>
+              <w:top w:val="single" w:sz="4" w:space="0" w:color="auto"/>
+              <w:left w:val="single" w:sz="4" w:space="0" w:color="auto"/>
+              <w:bottom w:val="single" w:sz="4" w:space="0" w:color="auto"/>
+              <w:right w:val="single" w:sz="4" w:space="0" w:color="auto"/>
+            </w:tcBorders>
+            <w:hideMark/>
+          </w:tcPr>
+          <w:p>
+            <w:pPr>
+              <w:rPr>
+                <w:rFonts w:cstheme="minorHAnsi"/>
+              </w:rPr>
+            </w:pPr>
+            <w:r>
+              <w:rPr>
+                <w:rFonts w:cstheme="minorHAnsi"/>
+              </w:rPr>
+              <w:t>8</w:t>
+            </w:r>
+          </w:p>
+          <w:p>
+            <w:pPr>
+              <w:rPr>
+                <w:rFonts w:cstheme="minorHAnsi"/>
+              </w:rPr>
+            </w:pPr>
+            <w:r>
+              <w:rPr>
+                <w:rFonts w:cstheme="minorHAnsi"/>
+              </w:rPr>
+              <w:t>200 1000</w:t>
+            </w:r>
+          </w:p>
+          <w:p>
+            <w:pPr>
+              <w:rPr>
+                <w:rFonts w:cstheme="minorHAnsi"/>
+              </w:rPr>
+            </w:pPr>
+            <w:r>
+              <w:rPr>
+                <w:rFonts w:cstheme="minorHAnsi"/>
+              </w:rPr>
+              <w:t>300 1000</w:t>
+            </w:r>
+          </w:p>
+          <w:p>
+            <w:pPr>
+              <w:rPr>
+                <w:rFonts w:cstheme="minorHAnsi"/>
+              </w:rPr>
+            </w:pPr>
+            <w:r>
+              <w:rPr>
+                <w:rFonts w:cstheme="minorHAnsi"/>
+              </w:rPr>
+              <w:t>400 1000</w:t>
+            </w:r>
+          </w:p>
+          <w:p>
+            <w:pPr>
+              <w:rPr>
+                <w:rFonts w:cstheme="minorHAnsi"/>
+              </w:rPr>
+            </w:pPr>
+            <w:r>
+              <w:rPr>
+                <w:rFonts w:cstheme="minorHAnsi"/>
+              </w:rPr>
+              <w:t>150 1500</w:t>
+            </w:r>
+          </w:p>
+          <w:p>
+            <w:pPr>
+              <w:rPr>
+                <w:rFonts w:cstheme="minorHAnsi"/>
+              </w:rPr>
+            </w:pPr>
+            <w:r>
+              <w:rPr>
+                <w:rFonts w:cstheme="minorHAnsi"/>
+              </w:rPr>
+              <w:t>200 1500</w:t>
+            </w:r>
+          </w:p>
+          <w:p>
+            <w:pPr>
+              <w:rPr>
+                <w:rFonts w:cstheme="minorHAnsi"/>
+              </w:rPr>
+            </w:pPr>
+            <w:r>
+              <w:rPr>
+                <w:rFonts w:cstheme="minorHAnsi"/>
+              </w:rPr>
+              <w:t>350 2000</w:t>
+            </w:r>
+          </w:p>
+          <w:p>
+            <w:pPr>
+              <w:rPr>
+                <w:rFonts w:cstheme="minorHAnsi"/>
+              </w:rPr>
+            </w:pPr>
+            <w:r>
+              <w:rPr>
+                <w:rFonts w:cstheme="minorHAnsi"/>
+              </w:rPr>
+              <w:t>200 2000</w:t>
+            </w:r>
+          </w:p>
+          <w:p>
+            <w:r>
+              <w:t>100 5000</w:t>
+            </w:r>
+          </w:p>
+        </w:tc>
+      </w:tr>
+      <w:tr>
+        <w:tc>
+          <w:tcPr>
+            <w:tcW w:w="1242" w:type="dxa"/>
+            <w:tcBorders>
+              <w:top w:val="single" w:sz="4" w:space="0" w:color="auto"/>
+              <w:left w:val="single" w:sz="4" w:space="0" w:color="auto"/>
+              <w:bottom w:val="single" w:sz="4" w:space="0" w:color="auto"/>
+              <w:right w:val="single" w:sz="4" w:space="0" w:color="auto"/>
+            </w:tcBorders>
+            <w:hideMark/>
+          </w:tcPr>
+          <w:p>
+            <w:r>
+              <w:t>Kimenet:</w:t>
+            </w:r>
+          </w:p>
+        </w:tc>
+        <w:tc>
+          <w:tcPr>
+            <w:tcW w:w="2268" w:type="dxa"/>
+            <w:tcBorders>
+              <w:top w:val="single" w:sz="4" w:space="0" w:color="auto"/>
+              <w:left w:val="single" w:sz="4" w:space="0" w:color="auto"/>
+              <w:bottom w:val="single" w:sz="4" w:space="0" w:color="auto"/>
+              <w:right w:val="single" w:sz="4" w:space="0" w:color="auto"/>
+            </w:tcBorders>
+            <w:hideMark/>
+          </w:tcPr>
+          <w:p>
+            <w:r>
+              <w:t>2</w:t>
+            </w:r>
+          </w:p>
+        </w:tc>
+        <w:tc>
+          <w:tcPr>
+            <w:tcW w:w="2788" w:type="dxa"/>
+            <w:tcBorders>
+              <w:top w:val="single" w:sz="4" w:space="0" w:color="auto"/>
+              <w:left w:val="single" w:sz="4" w:space="0" w:color="auto"/>
+              <w:bottom w:val="single" w:sz="4" w:space="0" w:color="auto"/>
+              <w:right w:val="single" w:sz="4" w:space="0" w:color="auto"/>
+            </w:tcBorders>
+            <w:hideMark/>
+          </w:tcPr>
+          <w:p>
+            <w:r>
+              <w:t>4</w:t>
+            </w:r>
+          </w:p>
+        </w:tc>
+        <w:tc>
+          <w:tcPr>
+            <w:tcW w:w="2568" w:type="dxa"/>
+            <w:tcBorders>
+              <w:top w:val="single" w:sz="4" w:space="0" w:color="auto"/>
+              <w:left w:val="single" w:sz="4" w:space="0" w:color="auto"/>
+              <w:bottom w:val="single" w:sz="4" w:space="0" w:color="auto"/>
+              <w:right w:val="single" w:sz="4" w:space="0" w:color="auto"/>
+            </w:tcBorders>
+            <w:hideMark/>
+          </w:tcPr>
+          <w:p>
+            <w:r>
+              <w:t>4</w:t>
+            </w:r>
+          </w:p>
+        </w:tc>
+      </w:tr>
+    </w:tbl>
+    <w:p>
+      <w:pPr>
+        <w:ind w:left="454" w:hanging="170"/>
+        <w:rPr>
+          <w:rFonts w:eastAsiaTheme="majorEastAsia"/>
+        </w:rPr>
+      </w:pPr>
+    </w:p>
     <w:p>
       <w:pPr>
         <w:pStyle w:val="Specifikci"/>
@@ -2873,16 +6303,6 @@
 </file>
 
 <file path=customXml/item1.xml><?xml version="1.0" encoding="utf-8"?>
-<p:properties xmlns:p="http://schemas.microsoft.com/office/2006/metadata/properties" xmlns:xsi="http://www.w3.org/2001/XMLSchema-instance" xmlns:pc="http://schemas.microsoft.com/office/infopath/2007/PartnerControls">
-  <documentManagement>
-    <lcf76f155ced4ddcb4097134ff3c332f xmlns="e5e29345-6fd0-41b2-a4fe-2f1bd983f6b9">
-      <Terms xmlns="http://schemas.microsoft.com/office/infopath/2007/PartnerControls"/>
-    </lcf76f155ced4ddcb4097134ff3c332f>
-  </documentManagement>
-</p:properties>
-</file>
-
-<file path=customXml/item2.xml><?xml version="1.0" encoding="utf-8"?>
 <ct:contentTypeSchema xmlns:ct="http://schemas.microsoft.com/office/2006/metadata/contentType" xmlns:ma="http://schemas.microsoft.com/office/2006/metadata/properties/metaAttributes" ct:_="" ma:_="" ma:contentTypeName="Dokumentum" ma:contentTypeID="0x01010056F96F0C1A5951409E09839CAAB51B72" ma:contentTypeVersion="10" ma:contentTypeDescription="Új dokumentum létrehozása." ma:contentTypeScope="" ma:versionID="576adeebacecd1a93c1efda984e2e5b2">
   <xsd:schema xmlns:xsd="http://www.w3.org/2001/XMLSchema" xmlns:xs="http://www.w3.org/2001/XMLSchema" xmlns:p="http://schemas.microsoft.com/office/2006/metadata/properties" xmlns:ns2="e5e29345-6fd0-41b2-a4fe-2f1bd983f6b9" targetNamespace="http://schemas.microsoft.com/office/2006/metadata/properties" ma:root="true" ma:fieldsID="33c22189783a4752ace30f4bbbdcef39" ns2:_="">
     <xsd:import namespace="e5e29345-6fd0-41b2-a4fe-2f1bd983f6b9"/>
@@ -3060,6 +6480,16 @@
 </ct:contentTypeSchema>
 </file>
 
+<file path=customXml/item2.xml><?xml version="1.0" encoding="utf-8"?>
+<p:properties xmlns:p="http://schemas.microsoft.com/office/2006/metadata/properties" xmlns:xsi="http://www.w3.org/2001/XMLSchema-instance" xmlns:pc="http://schemas.microsoft.com/office/infopath/2007/PartnerControls">
+  <documentManagement>
+    <lcf76f155ced4ddcb4097134ff3c332f xmlns="e5e29345-6fd0-41b2-a4fe-2f1bd983f6b9">
+      <Terms xmlns="http://schemas.microsoft.com/office/infopath/2007/PartnerControls"/>
+    </lcf76f155ced4ddcb4097134ff3c332f>
+  </documentManagement>
+</p:properties>
+</file>
+
 <file path=customXml/item3.xml><?xml version="1.0" encoding="utf-8"?>
 <?mso-contentType ?>
 <FormTemplates xmlns="http://schemas.microsoft.com/sharepoint/v3/contenttype/forms">
@@ -3070,16 +6500,6 @@
 </file>
 
 <file path=customXml/itemProps1.xml><?xml version="1.0" encoding="utf-8"?>
-<ds:datastoreItem xmlns:ds="http://schemas.openxmlformats.org/officeDocument/2006/customXml" ds:itemID="{16EFAF3F-51B0-4B45-B93E-70D7BAF837B9}">
-  <ds:schemaRefs>
-    <ds:schemaRef ds:uri="http://schemas.microsoft.com/office/2006/metadata/properties"/>
-    <ds:schemaRef ds:uri="http://schemas.microsoft.com/office/infopath/2007/PartnerControls"/>
-    <ds:schemaRef ds:uri="e5e29345-6fd0-41b2-a4fe-2f1bd983f6b9"/>
-  </ds:schemaRefs>
-</ds:datastoreItem>
-</file>
-
-<file path=customXml/itemProps2.xml><?xml version="1.0" encoding="utf-8"?>
 <ds:datastoreItem xmlns:ds="http://schemas.openxmlformats.org/officeDocument/2006/customXml" ds:itemID="{BA031181-4AF4-4F4B-AE48-138CC1D85142}">
   <ds:schemaRefs>
     <ds:schemaRef ds:uri="http://schemas.microsoft.com/office/2006/metadata/contentType"/>
@@ -3097,6 +6517,16 @@
 </ds:datastoreItem>
 </file>
 
+<file path=customXml/itemProps2.xml><?xml version="1.0" encoding="utf-8"?>
+<ds:datastoreItem xmlns:ds="http://schemas.openxmlformats.org/officeDocument/2006/customXml" ds:itemID="{16EFAF3F-51B0-4B45-B93E-70D7BAF837B9}">
+  <ds:schemaRefs>
+    <ds:schemaRef ds:uri="http://schemas.microsoft.com/office/2006/metadata/properties"/>
+    <ds:schemaRef ds:uri="http://schemas.microsoft.com/office/infopath/2007/PartnerControls"/>
+    <ds:schemaRef ds:uri="e5e29345-6fd0-41b2-a4fe-2f1bd983f6b9"/>
+  </ds:schemaRefs>
+</ds:datastoreItem>
+</file>
+
 <file path=customXml/itemProps3.xml><?xml version="1.0" encoding="utf-8"?>
 <ds:datastoreItem xmlns:ds="http://schemas.openxmlformats.org/officeDocument/2006/customXml" ds:itemID="{A2F55EC0-65B8-41A0-8C00-5A53687359CA}">
   <ds:schemaRefs>

</xml_diff>